<commit_message>
Inicijalizacija brancha learnig Material, kao subbranch branch-a main
</commit_message>
<xml_diff>
--- a/ReadMe.docx
+++ b/ReadMe.docx
@@ -3,17 +3,158 @@
 <w:document xmlns:wpc="http://schemas.microsoft.com/office/word/2010/wordprocessingCanvas" xmlns:mc="http://schemas.openxmlformats.org/markup-compatibility/2006" xmlns:o="urn:schemas-microsoft-com:office:office" xmlns:r="http://schemas.openxmlformats.org/officeDocument/2006/relationships" xmlns:m="http://schemas.openxmlformats.org/officeDocument/2006/math" xmlns:v="urn:schemas-microsoft-com:vml" xmlns:wp14="http://schemas.microsoft.com/office/word/2010/wordprocessingDrawing" xmlns:wp="http://schemas.openxmlformats.org/drawingml/2006/wordprocessingDrawing" xmlns:w10="urn:schemas-microsoft-com:office:word" xmlns:w="http://schemas.openxmlformats.org/wordprocessingml/2006/main" xmlns:w14="http://schemas.microsoft.com/office/word/2010/wordml" xmlns:w15="http://schemas.microsoft.com/office/word/2012/wordml" xmlns:wpg="http://schemas.microsoft.com/office/word/2010/wordprocessingGroup" xmlns:wpi="http://schemas.microsoft.com/office/word/2010/wordprocessingInk" xmlns:wne="http://schemas.microsoft.com/office/word/2006/wordml" xmlns:wps="http://schemas.microsoft.com/office/word/2010/wordprocessingShape" mc:Ignorable="w14 w15 wp14">
   <w:body>
     <w:p>
-      <w:r>
-        <w:t>Generisanje prvog ReadMe fajkla radi generisanja prvvog brancha na Git-u.</w:t>
+      <w:proofErr w:type="spellStart"/>
+      <w:r>
+        <w:t>Inicijalizacija</w:t>
+      </w:r>
+      <w:proofErr w:type="spellEnd"/>
+      <w:r>
+        <w:t xml:space="preserve"> </w:t>
+      </w:r>
+      <w:proofErr w:type="spellStart"/>
+      <w:r>
+        <w:t>brancha</w:t>
+      </w:r>
+      <w:proofErr w:type="spellEnd"/>
+      <w:r>
+        <w:t xml:space="preserve"> </w:t>
+      </w:r>
+      <w:proofErr w:type="spellStart"/>
+      <w:r>
+        <w:t>LearnigMaterial</w:t>
+      </w:r>
+      <w:proofErr w:type="spellEnd"/>
+      <w:r>
+        <w:t xml:space="preserve">, u </w:t>
+      </w:r>
+      <w:proofErr w:type="spellStart"/>
+      <w:r>
+        <w:t>folderu</w:t>
+      </w:r>
+      <w:proofErr w:type="spellEnd"/>
+      <w:r>
+        <w:t xml:space="preserve"> je </w:t>
+      </w:r>
+      <w:proofErr w:type="spellStart"/>
+      <w:r>
+        <w:t>obrisan</w:t>
+      </w:r>
+      <w:proofErr w:type="spellEnd"/>
+      <w:r>
+        <w:t xml:space="preserve"> </w:t>
+      </w:r>
+      <w:proofErr w:type="spellStart"/>
+      <w:r>
+        <w:t>stari</w:t>
+      </w:r>
+      <w:proofErr w:type="spellEnd"/>
+      <w:r>
+        <w:t xml:space="preserve"> ReadMe </w:t>
+      </w:r>
+      <w:proofErr w:type="spellStart"/>
+      <w:r>
+        <w:t>fajl</w:t>
+      </w:r>
+      <w:proofErr w:type="spellEnd"/>
+      <w:r>
+        <w:t xml:space="preserve">, </w:t>
+      </w:r>
+      <w:proofErr w:type="spellStart"/>
+      <w:r>
+        <w:t>promena</w:t>
+      </w:r>
+      <w:proofErr w:type="spellEnd"/>
+      <w:r>
+        <w:t xml:space="preserve"> je </w:t>
+      </w:r>
+      <w:proofErr w:type="spellStart"/>
+      <w:r>
+        <w:t>dodata</w:t>
+      </w:r>
+      <w:proofErr w:type="spellEnd"/>
+    </w:p>
+    <w:p>
+      <w:bookmarkStart w:id="0" w:name="_GoBack"/>
+      <w:bookmarkEnd w:id="0"/>
+    </w:p>
+    <w:p>
+      <w:proofErr w:type="spellStart"/>
+      <w:proofErr w:type="gramStart"/>
+      <w:r>
+        <w:t>git</w:t>
+      </w:r>
+      <w:proofErr w:type="spellEnd"/>
+      <w:proofErr w:type="gramEnd"/>
+      <w:r>
+        <w:t xml:space="preserve"> add –all</w:t>
       </w:r>
     </w:p>
     <w:p/>
     <w:p>
-      <w:r>
-        <w:t>Na main branchu pravimo readMe, zatim radimo add and Commit</w:t>
-      </w:r>
-      <w:bookmarkStart w:id="0" w:name="_GoBack"/>
-      <w:bookmarkEnd w:id="0"/>
+      <w:proofErr w:type="spellStart"/>
+      <w:r>
+        <w:t>Zatim</w:t>
+      </w:r>
+      <w:proofErr w:type="spellEnd"/>
+      <w:r>
+        <w:t xml:space="preserve"> je </w:t>
+      </w:r>
+      <w:proofErr w:type="spellStart"/>
+      <w:r>
+        <w:t>napravljen</w:t>
+      </w:r>
+      <w:proofErr w:type="spellEnd"/>
+      <w:r>
+        <w:t xml:space="preserve"> </w:t>
+      </w:r>
+      <w:proofErr w:type="spellStart"/>
+      <w:proofErr w:type="gramStart"/>
+      <w:r>
+        <w:t>novi</w:t>
+      </w:r>
+      <w:proofErr w:type="spellEnd"/>
+      <w:proofErr w:type="gramEnd"/>
+      <w:r>
+        <w:t xml:space="preserve"> </w:t>
+      </w:r>
+      <w:proofErr w:type="spellStart"/>
+      <w:r>
+        <w:t>aktuelni</w:t>
+      </w:r>
+      <w:proofErr w:type="spellEnd"/>
+      <w:r>
+        <w:t xml:space="preserve"> readme </w:t>
+      </w:r>
+      <w:proofErr w:type="spellStart"/>
+      <w:r>
+        <w:t>fajl</w:t>
+      </w:r>
+      <w:proofErr w:type="spellEnd"/>
+    </w:p>
+    <w:p/>
+    <w:p>
+      <w:proofErr w:type="spellStart"/>
+      <w:proofErr w:type="gramStart"/>
+      <w:r>
+        <w:t>git</w:t>
+      </w:r>
+      <w:proofErr w:type="spellEnd"/>
+      <w:proofErr w:type="gramEnd"/>
+      <w:r>
+        <w:t xml:space="preserve"> add –all</w:t>
+      </w:r>
+    </w:p>
+    <w:p>
+      <w:proofErr w:type="spellStart"/>
+      <w:proofErr w:type="gramStart"/>
+      <w:r>
+        <w:t>git</w:t>
+      </w:r>
+      <w:proofErr w:type="spellEnd"/>
+      <w:proofErr w:type="gramEnd"/>
+      <w:r>
+        <w:t xml:space="preserve"> commit</w:t>
+      </w:r>
     </w:p>
     <w:sectPr>
       <w:pgSz w:w="12240" w:h="15840"/>

</xml_diff>

<commit_message>
Inicijalizacija subbrancha OOPhP gde ce biti smestene lekcije iz OOPhP
</commit_message>
<xml_diff>
--- a/ReadMe.docx
+++ b/ReadMe.docx
@@ -5,7 +5,7 @@
     <w:p>
       <w:proofErr w:type="spellStart"/>
       <w:r>
-        <w:t>Inicijalizacija</w:t>
+        <w:t>Inicijalizaija</w:t>
       </w:r>
       <w:proofErr w:type="spellEnd"/>
       <w:r>
@@ -13,148 +13,14 @@
       </w:r>
       <w:proofErr w:type="spellStart"/>
       <w:r>
-        <w:t>brancha</w:t>
+        <w:t>OOPhP</w:t>
       </w:r>
       <w:proofErr w:type="spellEnd"/>
       <w:r>
-        <w:t xml:space="preserve"> </w:t>
+        <w:t xml:space="preserve"> subbrancha</w:t>
       </w:r>
-      <w:proofErr w:type="spellStart"/>
-      <w:r>
-        <w:t>LearnigMaterial</w:t>
-      </w:r>
-      <w:proofErr w:type="spellEnd"/>
-      <w:r>
-        <w:t xml:space="preserve">, u </w:t>
-      </w:r>
-      <w:proofErr w:type="spellStart"/>
-      <w:r>
-        <w:t>folderu</w:t>
-      </w:r>
-      <w:proofErr w:type="spellEnd"/>
-      <w:r>
-        <w:t xml:space="preserve"> je </w:t>
-      </w:r>
-      <w:proofErr w:type="spellStart"/>
-      <w:r>
-        <w:t>obrisan</w:t>
-      </w:r>
-      <w:proofErr w:type="spellEnd"/>
-      <w:r>
-        <w:t xml:space="preserve"> </w:t>
-      </w:r>
-      <w:proofErr w:type="spellStart"/>
-      <w:r>
-        <w:t>stari</w:t>
-      </w:r>
-      <w:proofErr w:type="spellEnd"/>
-      <w:r>
-        <w:t xml:space="preserve"> ReadMe </w:t>
-      </w:r>
-      <w:proofErr w:type="spellStart"/>
-      <w:r>
-        <w:t>fajl</w:t>
-      </w:r>
-      <w:proofErr w:type="spellEnd"/>
-      <w:r>
-        <w:t xml:space="preserve">, </w:t>
-      </w:r>
-      <w:proofErr w:type="spellStart"/>
-      <w:r>
-        <w:t>promena</w:t>
-      </w:r>
-      <w:proofErr w:type="spellEnd"/>
-      <w:r>
-        <w:t xml:space="preserve"> je </w:t>
-      </w:r>
-      <w:proofErr w:type="spellStart"/>
-      <w:r>
-        <w:t>dodata</w:t>
-      </w:r>
-      <w:proofErr w:type="spellEnd"/>
-    </w:p>
-    <w:p>
       <w:bookmarkStart w:id="0" w:name="_GoBack"/>
       <w:bookmarkEnd w:id="0"/>
-    </w:p>
-    <w:p>
-      <w:proofErr w:type="spellStart"/>
-      <w:proofErr w:type="gramStart"/>
-      <w:r>
-        <w:t>git</w:t>
-      </w:r>
-      <w:proofErr w:type="spellEnd"/>
-      <w:proofErr w:type="gramEnd"/>
-      <w:r>
-        <w:t xml:space="preserve"> add –all</w:t>
-      </w:r>
-    </w:p>
-    <w:p/>
-    <w:p>
-      <w:proofErr w:type="spellStart"/>
-      <w:r>
-        <w:t>Zatim</w:t>
-      </w:r>
-      <w:proofErr w:type="spellEnd"/>
-      <w:r>
-        <w:t xml:space="preserve"> je </w:t>
-      </w:r>
-      <w:proofErr w:type="spellStart"/>
-      <w:r>
-        <w:t>napravljen</w:t>
-      </w:r>
-      <w:proofErr w:type="spellEnd"/>
-      <w:r>
-        <w:t xml:space="preserve"> </w:t>
-      </w:r>
-      <w:proofErr w:type="spellStart"/>
-      <w:proofErr w:type="gramStart"/>
-      <w:r>
-        <w:t>novi</w:t>
-      </w:r>
-      <w:proofErr w:type="spellEnd"/>
-      <w:proofErr w:type="gramEnd"/>
-      <w:r>
-        <w:t xml:space="preserve"> </w:t>
-      </w:r>
-      <w:proofErr w:type="spellStart"/>
-      <w:r>
-        <w:t>aktuelni</w:t>
-      </w:r>
-      <w:proofErr w:type="spellEnd"/>
-      <w:r>
-        <w:t xml:space="preserve"> readme </w:t>
-      </w:r>
-      <w:proofErr w:type="spellStart"/>
-      <w:r>
-        <w:t>fajl</w:t>
-      </w:r>
-      <w:proofErr w:type="spellEnd"/>
-    </w:p>
-    <w:p/>
-    <w:p>
-      <w:proofErr w:type="spellStart"/>
-      <w:proofErr w:type="gramStart"/>
-      <w:r>
-        <w:t>git</w:t>
-      </w:r>
-      <w:proofErr w:type="spellEnd"/>
-      <w:proofErr w:type="gramEnd"/>
-      <w:r>
-        <w:t xml:space="preserve"> add –all</w:t>
-      </w:r>
-    </w:p>
-    <w:p>
-      <w:proofErr w:type="spellStart"/>
-      <w:proofErr w:type="gramStart"/>
-      <w:r>
-        <w:t>git</w:t>
-      </w:r>
-      <w:proofErr w:type="spellEnd"/>
-      <w:proofErr w:type="gramEnd"/>
-      <w:r>
-        <w:t xml:space="preserve"> commit</w:t>
-      </w:r>
     </w:p>
     <w:sectPr>
       <w:pgSz w:w="12240" w:h="15840"/>

</xml_diff>

<commit_message>
Staticke promenjive, formiranje SQL baze
</commit_message>
<xml_diff>
--- a/ReadMe.docx
+++ b/ReadMe.docx
@@ -17,7 +17,33 @@
       </w:r>
       <w:proofErr w:type="spellEnd"/>
       <w:r>
-        <w:t xml:space="preserve"> subbrancha</w:t>
+        <w:t xml:space="preserve"> </w:t>
+      </w:r>
+      <w:proofErr w:type="spellStart"/>
+      <w:r>
+        <w:t>subbrancha</w:t>
+      </w:r>
+      <w:proofErr w:type="spellEnd"/>
+    </w:p>
+    <w:p/>
+    <w:p>
+      <w:proofErr w:type="spellStart"/>
+      <w:r>
+        <w:t>Instalacija</w:t>
+      </w:r>
+      <w:proofErr w:type="spellEnd"/>
+      <w:r>
+        <w:t xml:space="preserve"> </w:t>
+      </w:r>
+      <w:proofErr w:type="spellStart"/>
+      <w:r>
+        <w:t>sqllite3</w:t>
+      </w:r>
+      <w:proofErr w:type="spellEnd"/>
+    </w:p>
+    <w:p>
+      <w:r>
+        <w:t>https://www.sqlitetutorial.net/download-install-sqlite/</w:t>
       </w:r>
       <w:bookmarkStart w:id="0" w:name="_GoBack"/>
       <w:bookmarkEnd w:id="0"/>

</xml_diff>

<commit_message>
Formiranje grane za rayvoj WP Pluginova
</commit_message>
<xml_diff>
--- a/ReadMe.docx
+++ b/ReadMe.docx
@@ -5,15 +5,23 @@
     <w:p>
       <w:proofErr w:type="spellStart"/>
       <w:r>
-        <w:t>Inicijalizacija</w:t>
+        <w:t>Prvi</w:t>
       </w:r>
       <w:proofErr w:type="spellEnd"/>
       <w:r>
+        <w:t xml:space="preserve"> commit, </w:t>
+      </w:r>
+      <w:proofErr w:type="spellStart"/>
+      <w:r>
+        <w:t>za</w:t>
+      </w:r>
+      <w:proofErr w:type="spellEnd"/>
+      <w:r>
         <w:t xml:space="preserve"> </w:t>
       </w:r>
       <w:proofErr w:type="spellStart"/>
       <w:r>
-        <w:t>brancha</w:t>
+        <w:t>lekcije</w:t>
       </w:r>
       <w:proofErr w:type="spellEnd"/>
       <w:r>
@@ -21,140 +29,30 @@
       </w:r>
       <w:proofErr w:type="spellStart"/>
       <w:r>
-        <w:t>LearnigMaterial</w:t>
+        <w:t>koje</w:t>
       </w:r>
       <w:proofErr w:type="spellEnd"/>
       <w:r>
-        <w:t xml:space="preserve">, u </w:t>
+        <w:t xml:space="preserve"> se </w:t>
       </w:r>
       <w:proofErr w:type="spellStart"/>
       <w:r>
-        <w:t>folderu</w:t>
+        <w:t>ticu</w:t>
       </w:r>
       <w:proofErr w:type="spellEnd"/>
       <w:r>
-        <w:t xml:space="preserve"> je </w:t>
+        <w:t xml:space="preserve"> </w:t>
       </w:r>
       <w:proofErr w:type="spellStart"/>
       <w:r>
-        <w:t>obrisan</w:t>
+        <w:t>programiranja</w:t>
       </w:r>
       <w:proofErr w:type="spellEnd"/>
       <w:r>
-        <w:t xml:space="preserve"> </w:t>
-      </w:r>
-      <w:proofErr w:type="spellStart"/>
-      <w:r>
-        <w:t>stari</w:t>
-      </w:r>
-      <w:proofErr w:type="spellEnd"/>
-      <w:r>
-        <w:t xml:space="preserve"> ReadMe </w:t>
-      </w:r>
-      <w:proofErr w:type="spellStart"/>
-      <w:r>
-        <w:t>fajl</w:t>
-      </w:r>
-      <w:proofErr w:type="spellEnd"/>
-      <w:r>
-        <w:t xml:space="preserve">, </w:t>
-      </w:r>
-      <w:proofErr w:type="spellStart"/>
-      <w:r>
-        <w:t>promena</w:t>
-      </w:r>
-      <w:proofErr w:type="spellEnd"/>
-      <w:r>
-        <w:t xml:space="preserve"> je </w:t>
-      </w:r>
-      <w:proofErr w:type="spellStart"/>
-      <w:r>
-        <w:t>dodata</w:t>
-      </w:r>
-      <w:proofErr w:type="spellEnd"/>
-    </w:p>
-    <w:p>
+        <w:t xml:space="preserve"> WPpluginove</w:t>
+      </w:r>
       <w:bookmarkStart w:id="0" w:name="_GoBack"/>
       <w:bookmarkEnd w:id="0"/>
-    </w:p>
-    <w:p>
-      <w:proofErr w:type="spellStart"/>
-      <w:proofErr w:type="gramStart"/>
-      <w:r>
-        <w:t>git</w:t>
-      </w:r>
-      <w:proofErr w:type="spellEnd"/>
-      <w:proofErr w:type="gramEnd"/>
-      <w:r>
-        <w:t xml:space="preserve"> add –all</w:t>
-      </w:r>
-    </w:p>
-    <w:p/>
-    <w:p>
-      <w:proofErr w:type="spellStart"/>
-      <w:r>
-        <w:t>Zatim</w:t>
-      </w:r>
-      <w:proofErr w:type="spellEnd"/>
-      <w:r>
-        <w:t xml:space="preserve"> je </w:t>
-      </w:r>
-      <w:proofErr w:type="spellStart"/>
-      <w:r>
-        <w:t>napravljen</w:t>
-      </w:r>
-      <w:proofErr w:type="spellEnd"/>
-      <w:r>
-        <w:t xml:space="preserve"> </w:t>
-      </w:r>
-      <w:proofErr w:type="spellStart"/>
-      <w:proofErr w:type="gramStart"/>
-      <w:r>
-        <w:t>novi</w:t>
-      </w:r>
-      <w:proofErr w:type="spellEnd"/>
-      <w:proofErr w:type="gramEnd"/>
-      <w:r>
-        <w:t xml:space="preserve"> </w:t>
-      </w:r>
-      <w:proofErr w:type="spellStart"/>
-      <w:r>
-        <w:t>aktuelni</w:t>
-      </w:r>
-      <w:proofErr w:type="spellEnd"/>
-      <w:r>
-        <w:t xml:space="preserve"> readme </w:t>
-      </w:r>
-      <w:proofErr w:type="spellStart"/>
-      <w:r>
-        <w:t>fajl</w:t>
-      </w:r>
-      <w:proofErr w:type="spellEnd"/>
-    </w:p>
-    <w:p/>
-    <w:p>
-      <w:proofErr w:type="spellStart"/>
-      <w:proofErr w:type="gramStart"/>
-      <w:r>
-        <w:t>git</w:t>
-      </w:r>
-      <w:proofErr w:type="spellEnd"/>
-      <w:proofErr w:type="gramEnd"/>
-      <w:r>
-        <w:t xml:space="preserve"> add –all</w:t>
-      </w:r>
-    </w:p>
-    <w:p>
-      <w:proofErr w:type="spellStart"/>
-      <w:proofErr w:type="gramStart"/>
-      <w:r>
-        <w:t>git</w:t>
-      </w:r>
-      <w:proofErr w:type="spellEnd"/>
-      <w:proofErr w:type="gramEnd"/>
-      <w:r>
-        <w:t xml:space="preserve"> commit</w:t>
-      </w:r>
     </w:p>
     <w:sectPr>
       <w:pgSz w:w="12240" w:h="15840"/>

</xml_diff>

<commit_message>
pravimo strukturu foldera za Plugin
</commit_message>
<xml_diff>
--- a/ReadMe.docx
+++ b/ReadMe.docx
@@ -4,53 +4,590 @@
   <w:body>
     <w:p>
       <w:proofErr w:type="spellStart"/>
-      <w:r>
-        <w:t>Prvi</w:t>
+      <w:proofErr w:type="gramStart"/>
+      <w:r>
+        <w:t>pravimo</w:t>
       </w:r>
       <w:proofErr w:type="spellEnd"/>
-      <w:r>
-        <w:t xml:space="preserve"> commit, </w:t>
+      <w:proofErr w:type="gramEnd"/>
+      <w:r>
+        <w:t xml:space="preserve"> </w:t>
       </w:r>
       <w:proofErr w:type="spellStart"/>
       <w:r>
+        <w:t>strukturu</w:t>
+      </w:r>
+      <w:proofErr w:type="spellEnd"/>
+      <w:r>
+        <w:t xml:space="preserve"> </w:t>
+      </w:r>
+      <w:proofErr w:type="spellStart"/>
+      <w:r>
+        <w:t>foldera</w:t>
+      </w:r>
+      <w:proofErr w:type="spellEnd"/>
+      <w:r>
+        <w:t xml:space="preserve"> </w:t>
+      </w:r>
+      <w:proofErr w:type="spellStart"/>
+      <w:r>
         <w:t>za</w:t>
       </w:r>
       <w:proofErr w:type="spellEnd"/>
       <w:r>
+        <w:t xml:space="preserve"> Plugin</w:t>
+      </w:r>
+    </w:p>
+    <w:p/>
+    <w:p>
+      <w:pPr>
+        <w:spacing w:after="0" w:line="240" w:lineRule="auto"/>
+        <w:rPr>
+          <w:rFonts w:ascii="Times New Roman" w:eastAsia="Times New Roman" w:hAnsi="Times New Roman" w:cs="Times New Roman"/>
+          <w:sz w:val="24"/>
+          <w:szCs w:val="24"/>
+        </w:rPr>
+      </w:pPr>
+      <w:proofErr w:type="gramStart"/>
+      <w:r>
+        <w:rPr>
+          <w:rFonts w:ascii="Times New Roman" w:eastAsia="Times New Roman" w:hAnsi="Symbol" w:cs="Times New Roman"/>
+          <w:sz w:val="24"/>
+          <w:szCs w:val="24"/>
+        </w:rPr>
+        <w:t></w:t>
+      </w:r>
+      <w:r>
+        <w:rPr>
+          <w:rFonts w:ascii="Times New Roman" w:eastAsia="Times New Roman" w:hAnsi="Times New Roman" w:cs="Times New Roman"/>
+          <w:sz w:val="24"/>
+          <w:szCs w:val="24"/>
+        </w:rPr>
+        <w:t xml:space="preserve">  </w:t>
+      </w:r>
+      <w:proofErr w:type="spellStart"/>
+      <w:r>
+        <w:rPr>
+          <w:rFonts w:ascii="Courier New" w:eastAsia="Times New Roman" w:hAnsi="Courier New" w:cs="Courier New"/>
+          <w:sz w:val="20"/>
+          <w:szCs w:val="20"/>
+        </w:rPr>
+        <w:t>plugin.php</w:t>
+      </w:r>
+      <w:proofErr w:type="spellEnd"/>
+      <w:proofErr w:type="gramEnd"/>
+      <w:r>
+        <w:rPr>
+          <w:rFonts w:ascii="Times New Roman" w:eastAsia="Times New Roman" w:hAnsi="Times New Roman" w:cs="Times New Roman"/>
+          <w:sz w:val="24"/>
+          <w:szCs w:val="24"/>
+        </w:rPr>
+        <w:t xml:space="preserve">: Primary plugin file </w:t>
+      </w:r>
+    </w:p>
+    <w:p>
+      <w:pPr>
+        <w:spacing w:after="0" w:line="240" w:lineRule="auto"/>
+        <w:rPr>
+          <w:rFonts w:ascii="Times New Roman" w:eastAsia="Times New Roman" w:hAnsi="Times New Roman" w:cs="Times New Roman"/>
+          <w:sz w:val="24"/>
+          <w:szCs w:val="24"/>
+        </w:rPr>
+      </w:pPr>
+      <w:proofErr w:type="gramStart"/>
+      <w:r>
+        <w:rPr>
+          <w:rFonts w:ascii="Times New Roman" w:eastAsia="Times New Roman" w:hAnsi="Symbol" w:cs="Times New Roman"/>
+          <w:sz w:val="24"/>
+          <w:szCs w:val="24"/>
+        </w:rPr>
+        <w:t></w:t>
+      </w:r>
+      <w:r>
+        <w:rPr>
+          <w:rFonts w:ascii="Times New Roman" w:eastAsia="Times New Roman" w:hAnsi="Times New Roman" w:cs="Times New Roman"/>
+          <w:sz w:val="24"/>
+          <w:szCs w:val="24"/>
+        </w:rPr>
+        <w:t xml:space="preserve">  </w:t>
+      </w:r>
+      <w:proofErr w:type="spellStart"/>
+      <w:r>
+        <w:rPr>
+          <w:rFonts w:ascii="Courier New" w:eastAsia="Times New Roman" w:hAnsi="Courier New" w:cs="Courier New"/>
+          <w:sz w:val="20"/>
+          <w:szCs w:val="20"/>
+        </w:rPr>
+        <w:t>uninstall.php</w:t>
+      </w:r>
+      <w:proofErr w:type="spellEnd"/>
+      <w:proofErr w:type="gramEnd"/>
+      <w:r>
+        <w:rPr>
+          <w:rFonts w:ascii="Times New Roman" w:eastAsia="Times New Roman" w:hAnsi="Times New Roman" w:cs="Times New Roman"/>
+          <w:sz w:val="24"/>
+          <w:szCs w:val="24"/>
+        </w:rPr>
+        <w:t xml:space="preserve">: Uninstall file </w:t>
+      </w:r>
+    </w:p>
+    <w:p>
+      <w:pPr>
+        <w:spacing w:after="0" w:line="240" w:lineRule="auto"/>
+        <w:rPr>
+          <w:rFonts w:ascii="Times New Roman" w:eastAsia="Times New Roman" w:hAnsi="Times New Roman" w:cs="Times New Roman"/>
+          <w:sz w:val="24"/>
+          <w:szCs w:val="24"/>
+        </w:rPr>
+      </w:pPr>
+      <w:proofErr w:type="gramStart"/>
+      <w:r>
+        <w:rPr>
+          <w:rFonts w:ascii="Times New Roman" w:eastAsia="Times New Roman" w:hAnsi="Symbol" w:cs="Times New Roman"/>
+          <w:sz w:val="24"/>
+          <w:szCs w:val="24"/>
+        </w:rPr>
+        <w:t></w:t>
+      </w:r>
+      <w:r>
+        <w:rPr>
+          <w:rFonts w:ascii="Times New Roman" w:eastAsia="Times New Roman" w:hAnsi="Times New Roman" w:cs="Times New Roman"/>
+          <w:sz w:val="24"/>
+          <w:szCs w:val="24"/>
+        </w:rPr>
+        <w:t xml:space="preserve">  </w:t>
+      </w:r>
+      <w:r>
+        <w:rPr>
+          <w:rFonts w:ascii="Courier New" w:eastAsia="Times New Roman" w:hAnsi="Courier New" w:cs="Courier New"/>
+          <w:sz w:val="20"/>
+          <w:szCs w:val="20"/>
+        </w:rPr>
+        <w:t>/</w:t>
+      </w:r>
+      <w:proofErr w:type="spellStart"/>
+      <w:proofErr w:type="gramEnd"/>
+      <w:r>
+        <w:rPr>
+          <w:rFonts w:ascii="Courier New" w:eastAsia="Times New Roman" w:hAnsi="Courier New" w:cs="Courier New"/>
+          <w:sz w:val="20"/>
+          <w:szCs w:val="20"/>
+        </w:rPr>
+        <w:t>src</w:t>
+      </w:r>
+      <w:proofErr w:type="spellEnd"/>
+      <w:r>
+        <w:rPr>
+          <w:rFonts w:ascii="Times New Roman" w:eastAsia="Times New Roman" w:hAnsi="Times New Roman" w:cs="Times New Roman"/>
+          <w:sz w:val="24"/>
+          <w:szCs w:val="24"/>
+        </w:rPr>
+        <w:t xml:space="preserve">: PHP source code </w:t>
+      </w:r>
+    </w:p>
+    <w:p>
+      <w:pPr>
+        <w:numPr>
+          <w:ilvl w:val="0"/>
+          <w:numId w:val="1"/>
+        </w:numPr>
+        <w:spacing w:before="100" w:beforeAutospacing="1" w:after="100" w:afterAutospacing="1" w:line="240" w:lineRule="auto"/>
+        <w:rPr>
+          <w:rFonts w:ascii="Times New Roman" w:eastAsia="Times New Roman" w:hAnsi="Times New Roman" w:cs="Times New Roman"/>
+          <w:sz w:val="24"/>
+          <w:szCs w:val="24"/>
+        </w:rPr>
+      </w:pPr>
+      <w:proofErr w:type="spellStart"/>
+      <w:r>
+        <w:rPr>
+          <w:rFonts w:ascii="Courier New" w:eastAsia="Times New Roman" w:hAnsi="Courier New" w:cs="Courier New"/>
+          <w:sz w:val="20"/>
+          <w:szCs w:val="20"/>
+        </w:rPr>
+        <w:t>Activator.php</w:t>
+      </w:r>
+      <w:proofErr w:type="spellEnd"/>
+      <w:r>
+        <w:rPr>
+          <w:rFonts w:ascii="Times New Roman" w:eastAsia="Times New Roman" w:hAnsi="Times New Roman" w:cs="Times New Roman"/>
+          <w:sz w:val="24"/>
+          <w:szCs w:val="24"/>
+        </w:rPr>
+        <w:t>: Activation class</w:t>
+      </w:r>
+    </w:p>
+    <w:p>
+      <w:pPr>
+        <w:numPr>
+          <w:ilvl w:val="0"/>
+          <w:numId w:val="1"/>
+        </w:numPr>
+        <w:spacing w:before="100" w:beforeAutospacing="1" w:after="100" w:afterAutospacing="1" w:line="240" w:lineRule="auto"/>
+        <w:rPr>
+          <w:rFonts w:ascii="Times New Roman" w:eastAsia="Times New Roman" w:hAnsi="Times New Roman" w:cs="Times New Roman"/>
+          <w:sz w:val="24"/>
+          <w:szCs w:val="24"/>
+        </w:rPr>
+      </w:pPr>
+      <w:proofErr w:type="spellStart"/>
+      <w:r>
+        <w:rPr>
+          <w:rFonts w:ascii="Courier New" w:eastAsia="Times New Roman" w:hAnsi="Courier New" w:cs="Courier New"/>
+          <w:sz w:val="20"/>
+          <w:szCs w:val="20"/>
+        </w:rPr>
+        <w:t>Deactivator.php</w:t>
+      </w:r>
+      <w:proofErr w:type="spellEnd"/>
+      <w:r>
+        <w:rPr>
+          <w:rFonts w:ascii="Times New Roman" w:eastAsia="Times New Roman" w:hAnsi="Times New Roman" w:cs="Times New Roman"/>
+          <w:sz w:val="24"/>
+          <w:szCs w:val="24"/>
+        </w:rPr>
+        <w:t>: Deactivation class</w:t>
+      </w:r>
+    </w:p>
+    <w:p>
+      <w:pPr>
+        <w:numPr>
+          <w:ilvl w:val="0"/>
+          <w:numId w:val="1"/>
+        </w:numPr>
+        <w:spacing w:before="100" w:beforeAutospacing="1" w:after="100" w:afterAutospacing="1" w:line="240" w:lineRule="auto"/>
+        <w:rPr>
+          <w:rFonts w:ascii="Times New Roman" w:eastAsia="Times New Roman" w:hAnsi="Times New Roman" w:cs="Times New Roman"/>
+          <w:sz w:val="24"/>
+          <w:szCs w:val="24"/>
+        </w:rPr>
+      </w:pPr>
+      <w:proofErr w:type="spellStart"/>
+      <w:r>
+        <w:rPr>
+          <w:rFonts w:ascii="Courier New" w:eastAsia="Times New Roman" w:hAnsi="Courier New" w:cs="Courier New"/>
+          <w:sz w:val="20"/>
+          <w:szCs w:val="20"/>
+        </w:rPr>
+        <w:t>Plugin.php</w:t>
+      </w:r>
+      <w:proofErr w:type="spellEnd"/>
+      <w:r>
+        <w:rPr>
+          <w:rFonts w:ascii="Times New Roman" w:eastAsia="Times New Roman" w:hAnsi="Times New Roman" w:cs="Times New Roman"/>
+          <w:sz w:val="24"/>
+          <w:szCs w:val="24"/>
+        </w:rPr>
+        <w:t>: Primary plugin class</w:t>
+      </w:r>
+    </w:p>
+    <w:p>
+      <w:pPr>
+        <w:spacing w:after="0" w:line="240" w:lineRule="auto"/>
+        <w:rPr>
+          <w:rFonts w:ascii="Times New Roman" w:eastAsia="Times New Roman" w:hAnsi="Times New Roman" w:cs="Times New Roman"/>
+          <w:sz w:val="24"/>
+          <w:szCs w:val="24"/>
+        </w:rPr>
+      </w:pPr>
+      <w:proofErr w:type="gramStart"/>
+      <w:r>
+        <w:rPr>
+          <w:rFonts w:ascii="Times New Roman" w:eastAsia="Times New Roman" w:hAnsi="Symbol" w:cs="Times New Roman"/>
+          <w:sz w:val="24"/>
+          <w:szCs w:val="24"/>
+        </w:rPr>
+        <w:t></w:t>
+      </w:r>
+      <w:r>
+        <w:rPr>
+          <w:rFonts w:ascii="Times New Roman" w:eastAsia="Times New Roman" w:hAnsi="Times New Roman" w:cs="Times New Roman"/>
+          <w:sz w:val="24"/>
+          <w:szCs w:val="24"/>
+        </w:rPr>
+        <w:t xml:space="preserve">  </w:t>
+      </w:r>
+      <w:r>
+        <w:rPr>
+          <w:rFonts w:ascii="Courier New" w:eastAsia="Times New Roman" w:hAnsi="Courier New" w:cs="Courier New"/>
+          <w:sz w:val="20"/>
+          <w:szCs w:val="20"/>
+        </w:rPr>
+        <w:t>/</w:t>
+      </w:r>
+      <w:proofErr w:type="gramEnd"/>
+      <w:r>
+        <w:rPr>
+          <w:rFonts w:ascii="Courier New" w:eastAsia="Times New Roman" w:hAnsi="Courier New" w:cs="Courier New"/>
+          <w:sz w:val="20"/>
+          <w:szCs w:val="20"/>
+        </w:rPr>
+        <w:t>resources</w:t>
+      </w:r>
+      <w:r>
+        <w:rPr>
+          <w:rFonts w:ascii="Times New Roman" w:eastAsia="Times New Roman" w:hAnsi="Times New Roman" w:cs="Times New Roman"/>
+          <w:sz w:val="24"/>
+          <w:szCs w:val="24"/>
+        </w:rPr>
+        <w:t xml:space="preserve">: Development asset files </w:t>
+      </w:r>
+    </w:p>
+    <w:p>
+      <w:pPr>
+        <w:spacing w:after="0" w:line="240" w:lineRule="auto"/>
+        <w:rPr>
+          <w:rFonts w:ascii="Times New Roman" w:eastAsia="Times New Roman" w:hAnsi="Times New Roman" w:cs="Times New Roman"/>
+          <w:sz w:val="24"/>
+          <w:szCs w:val="24"/>
+        </w:rPr>
+      </w:pPr>
+      <w:proofErr w:type="gramStart"/>
+      <w:r>
+        <w:rPr>
+          <w:rFonts w:ascii="Times New Roman" w:eastAsia="Times New Roman" w:hAnsi="Symbol" w:cs="Times New Roman"/>
+          <w:sz w:val="24"/>
+          <w:szCs w:val="24"/>
+        </w:rPr>
+        <w:t></w:t>
+      </w:r>
+      <w:r>
+        <w:rPr>
+          <w:rFonts w:ascii="Times New Roman" w:eastAsia="Times New Roman" w:hAnsi="Times New Roman" w:cs="Times New Roman"/>
+          <w:sz w:val="24"/>
+          <w:szCs w:val="24"/>
+        </w:rPr>
+        <w:t xml:space="preserve">  </w:t>
+      </w:r>
+      <w:r>
+        <w:rPr>
+          <w:rFonts w:ascii="Courier New" w:eastAsia="Times New Roman" w:hAnsi="Courier New" w:cs="Courier New"/>
+          <w:sz w:val="20"/>
+          <w:szCs w:val="20"/>
+        </w:rPr>
+        <w:t>/</w:t>
+      </w:r>
+      <w:proofErr w:type="spellStart"/>
+      <w:proofErr w:type="gramEnd"/>
+      <w:r>
+        <w:rPr>
+          <w:rFonts w:ascii="Courier New" w:eastAsia="Times New Roman" w:hAnsi="Courier New" w:cs="Courier New"/>
+          <w:sz w:val="20"/>
+          <w:szCs w:val="20"/>
+        </w:rPr>
+        <w:t>css</w:t>
+      </w:r>
+      <w:proofErr w:type="spellEnd"/>
+      <w:r>
+        <w:rPr>
+          <w:rFonts w:ascii="Times New Roman" w:eastAsia="Times New Roman" w:hAnsi="Times New Roman" w:cs="Times New Roman"/>
+          <w:sz w:val="24"/>
+          <w:szCs w:val="24"/>
+        </w:rPr>
+        <w:t xml:space="preserve">: Development </w:t>
+      </w:r>
+      <w:proofErr w:type="spellStart"/>
+      <w:r>
+        <w:rPr>
+          <w:rFonts w:ascii="Times New Roman" w:eastAsia="Times New Roman" w:hAnsi="Times New Roman" w:cs="Times New Roman"/>
+          <w:sz w:val="24"/>
+          <w:szCs w:val="24"/>
+        </w:rPr>
+        <w:t>CSS</w:t>
+      </w:r>
+      <w:proofErr w:type="spellEnd"/>
+      <w:r>
+        <w:rPr>
+          <w:rFonts w:ascii="Times New Roman" w:eastAsia="Times New Roman" w:hAnsi="Times New Roman" w:cs="Times New Roman"/>
+          <w:sz w:val="24"/>
+          <w:szCs w:val="24"/>
+        </w:rPr>
         <w:t xml:space="preserve"> </w:t>
       </w:r>
+    </w:p>
+    <w:p>
+      <w:pPr>
+        <w:numPr>
+          <w:ilvl w:val="0"/>
+          <w:numId w:val="2"/>
+        </w:numPr>
+        <w:spacing w:before="100" w:beforeAutospacing="1" w:after="100" w:afterAutospacing="1" w:line="240" w:lineRule="auto"/>
+        <w:rPr>
+          <w:rFonts w:ascii="Times New Roman" w:eastAsia="Times New Roman" w:hAnsi="Times New Roman" w:cs="Times New Roman"/>
+          <w:sz w:val="24"/>
+          <w:szCs w:val="24"/>
+        </w:rPr>
+      </w:pPr>
+      <w:r>
+        <w:rPr>
+          <w:rFonts w:ascii="Courier New" w:eastAsia="Times New Roman" w:hAnsi="Courier New" w:cs="Courier New"/>
+          <w:sz w:val="20"/>
+          <w:szCs w:val="20"/>
+        </w:rPr>
+        <w:t>/</w:t>
+      </w:r>
       <w:proofErr w:type="spellStart"/>
       <w:r>
-        <w:t>lekcije</w:t>
+        <w:rPr>
+          <w:rFonts w:ascii="Courier New" w:eastAsia="Times New Roman" w:hAnsi="Courier New" w:cs="Courier New"/>
+          <w:sz w:val="20"/>
+          <w:szCs w:val="20"/>
+        </w:rPr>
+        <w:t>js</w:t>
       </w:r>
       <w:proofErr w:type="spellEnd"/>
       <w:r>
-        <w:t xml:space="preserve"> </w:t>
+        <w:rPr>
+          <w:rFonts w:ascii="Times New Roman" w:eastAsia="Times New Roman" w:hAnsi="Times New Roman" w:cs="Times New Roman"/>
+          <w:sz w:val="24"/>
+          <w:szCs w:val="24"/>
+        </w:rPr>
+        <w:t>: Development JavaScript</w:t>
+      </w:r>
+    </w:p>
+    <w:p>
+      <w:pPr>
+        <w:spacing w:after="0" w:line="240" w:lineRule="auto"/>
+        <w:rPr>
+          <w:rFonts w:ascii="Times New Roman" w:eastAsia="Times New Roman" w:hAnsi="Times New Roman" w:cs="Times New Roman"/>
+          <w:sz w:val="24"/>
+          <w:szCs w:val="24"/>
+        </w:rPr>
+      </w:pPr>
+      <w:proofErr w:type="gramStart"/>
+      <w:r>
+        <w:rPr>
+          <w:rFonts w:ascii="Times New Roman" w:eastAsia="Times New Roman" w:hAnsi="Symbol" w:cs="Times New Roman"/>
+          <w:sz w:val="24"/>
+          <w:szCs w:val="24"/>
+        </w:rPr>
+        <w:t></w:t>
+      </w:r>
+      <w:r>
+        <w:rPr>
+          <w:rFonts w:ascii="Times New Roman" w:eastAsia="Times New Roman" w:hAnsi="Times New Roman" w:cs="Times New Roman"/>
+          <w:sz w:val="24"/>
+          <w:szCs w:val="24"/>
+        </w:rPr>
+        <w:t xml:space="preserve">  </w:t>
+      </w:r>
+      <w:r>
+        <w:rPr>
+          <w:rFonts w:ascii="Courier New" w:eastAsia="Times New Roman" w:hAnsi="Courier New" w:cs="Courier New"/>
+          <w:sz w:val="20"/>
+          <w:szCs w:val="20"/>
+        </w:rPr>
+        <w:t>/</w:t>
+      </w:r>
+      <w:proofErr w:type="gramEnd"/>
+      <w:r>
+        <w:rPr>
+          <w:rFonts w:ascii="Courier New" w:eastAsia="Times New Roman" w:hAnsi="Courier New" w:cs="Courier New"/>
+          <w:sz w:val="20"/>
+          <w:szCs w:val="20"/>
+        </w:rPr>
+        <w:t>public</w:t>
+      </w:r>
+      <w:r>
+        <w:rPr>
+          <w:rFonts w:ascii="Times New Roman" w:eastAsia="Times New Roman" w:hAnsi="Times New Roman" w:cs="Times New Roman"/>
+          <w:sz w:val="24"/>
+          <w:szCs w:val="24"/>
+        </w:rPr>
+        <w:t xml:space="preserve">: Production asset files </w:t>
+      </w:r>
+    </w:p>
+    <w:p>
+      <w:pPr>
+        <w:numPr>
+          <w:ilvl w:val="0"/>
+          <w:numId w:val="3"/>
+        </w:numPr>
+        <w:spacing w:before="100" w:beforeAutospacing="1" w:after="100" w:afterAutospacing="1" w:line="240" w:lineRule="auto"/>
+        <w:rPr>
+          <w:rFonts w:ascii="Times New Roman" w:eastAsia="Times New Roman" w:hAnsi="Times New Roman" w:cs="Times New Roman"/>
+          <w:sz w:val="24"/>
+          <w:szCs w:val="24"/>
+        </w:rPr>
+      </w:pPr>
+      <w:r>
+        <w:rPr>
+          <w:rFonts w:ascii="Courier New" w:eastAsia="Times New Roman" w:hAnsi="Courier New" w:cs="Courier New"/>
+          <w:sz w:val="20"/>
+          <w:szCs w:val="20"/>
+        </w:rPr>
+        <w:t>/</w:t>
       </w:r>
       <w:proofErr w:type="spellStart"/>
       <w:r>
-        <w:t>koje</w:t>
+        <w:rPr>
+          <w:rFonts w:ascii="Courier New" w:eastAsia="Times New Roman" w:hAnsi="Courier New" w:cs="Courier New"/>
+          <w:sz w:val="20"/>
+          <w:szCs w:val="20"/>
+        </w:rPr>
+        <w:t>css</w:t>
       </w:r>
       <w:proofErr w:type="spellEnd"/>
       <w:r>
-        <w:t xml:space="preserve"> se </w:t>
+        <w:rPr>
+          <w:rFonts w:ascii="Times New Roman" w:eastAsia="Times New Roman" w:hAnsi="Times New Roman" w:cs="Times New Roman"/>
+          <w:sz w:val="24"/>
+          <w:szCs w:val="24"/>
+        </w:rPr>
+        <w:t xml:space="preserve">: Production </w:t>
       </w:r>
       <w:proofErr w:type="spellStart"/>
       <w:r>
-        <w:t>ticu</w:t>
+        <w:rPr>
+          <w:rFonts w:ascii="Times New Roman" w:eastAsia="Times New Roman" w:hAnsi="Times New Roman" w:cs="Times New Roman"/>
+          <w:sz w:val="24"/>
+          <w:szCs w:val="24"/>
+        </w:rPr>
+        <w:t>CSS</w:t>
       </w:r>
       <w:proofErr w:type="spellEnd"/>
-      <w:r>
-        <w:t xml:space="preserve"> </w:t>
+    </w:p>
+    <w:p>
+      <w:pPr>
+        <w:numPr>
+          <w:ilvl w:val="0"/>
+          <w:numId w:val="3"/>
+        </w:numPr>
+        <w:spacing w:before="100" w:beforeAutospacing="1" w:after="100" w:afterAutospacing="1" w:line="240" w:lineRule="auto"/>
+        <w:rPr>
+          <w:rFonts w:ascii="Times New Roman" w:eastAsia="Times New Roman" w:hAnsi="Times New Roman" w:cs="Times New Roman"/>
+          <w:sz w:val="24"/>
+          <w:szCs w:val="24"/>
+        </w:rPr>
+      </w:pPr>
+      <w:r>
+        <w:rPr>
+          <w:rFonts w:ascii="Courier New" w:eastAsia="Times New Roman" w:hAnsi="Courier New" w:cs="Courier New"/>
+          <w:sz w:val="20"/>
+          <w:szCs w:val="20"/>
+        </w:rPr>
+        <w:t>/</w:t>
       </w:r>
       <w:proofErr w:type="spellStart"/>
       <w:r>
-        <w:t>programiranja</w:t>
+        <w:rPr>
+          <w:rFonts w:ascii="Courier New" w:eastAsia="Times New Roman" w:hAnsi="Courier New" w:cs="Courier New"/>
+          <w:sz w:val="20"/>
+          <w:szCs w:val="20"/>
+        </w:rPr>
+        <w:t>js</w:t>
       </w:r>
       <w:proofErr w:type="spellEnd"/>
       <w:r>
-        <w:t xml:space="preserve"> WPpluginove</w:t>
-      </w:r>
+        <w:rPr>
+          <w:rFonts w:ascii="Times New Roman" w:eastAsia="Times New Roman" w:hAnsi="Times New Roman" w:cs="Times New Roman"/>
+          <w:sz w:val="24"/>
+          <w:szCs w:val="24"/>
+        </w:rPr>
+        <w:t>: Production JavaScript</w:t>
+      </w:r>
+    </w:p>
+    <w:p>
       <w:bookmarkStart w:id="0" w:name="_GoBack"/>
       <w:bookmarkEnd w:id="0"/>
     </w:p>
@@ -62,6 +599,467 @@
     </w:sectPr>
   </w:body>
 </w:document>
+</file>
+
+<file path=word/numbering.xml><?xml version="1.0" encoding="utf-8"?>
+<w:numbering xmlns:wpc="http://schemas.microsoft.com/office/word/2010/wordprocessingCanvas" xmlns:mc="http://schemas.openxmlformats.org/markup-compatibility/2006" xmlns:o="urn:schemas-microsoft-com:office:office" xmlns:r="http://schemas.openxmlformats.org/officeDocument/2006/relationships" xmlns:m="http://schemas.openxmlformats.org/officeDocument/2006/math" xmlns:v="urn:schemas-microsoft-com:vml" xmlns:wp14="http://schemas.microsoft.com/office/word/2010/wordprocessingDrawing" xmlns:wp="http://schemas.openxmlformats.org/drawingml/2006/wordprocessingDrawing" xmlns:w10="urn:schemas-microsoft-com:office:word" xmlns:w="http://schemas.openxmlformats.org/wordprocessingml/2006/main" xmlns:w14="http://schemas.microsoft.com/office/word/2010/wordml" xmlns:w15="http://schemas.microsoft.com/office/word/2012/wordml" xmlns:wpg="http://schemas.microsoft.com/office/word/2010/wordprocessingGroup" xmlns:wpi="http://schemas.microsoft.com/office/word/2010/wordprocessingInk" xmlns:wne="http://schemas.microsoft.com/office/word/2006/wordml" xmlns:wps="http://schemas.microsoft.com/office/word/2010/wordprocessingShape" mc:Ignorable="w14 w15 wp14">
+  <w:abstractNum w:abstractNumId="0" w15:restartNumberingAfterBreak="0">
+    <w:nsid w:val="58724326"/>
+    <w:multiLevelType w:val="multilevel"/>
+    <w:tmpl w:val="9CE6A06C"/>
+    <w:lvl w:ilvl="0">
+      <w:start w:val="1"/>
+      <w:numFmt w:val="bullet"/>
+      <w:lvlText w:val=""/>
+      <w:lvlJc w:val="left"/>
+      <w:pPr>
+        <w:tabs>
+          <w:tab w:val="num" w:pos="720"/>
+        </w:tabs>
+        <w:ind w:left="720" w:hanging="360"/>
+      </w:pPr>
+      <w:rPr>
+        <w:rFonts w:ascii="Symbol" w:hAnsi="Symbol" w:hint="default"/>
+        <w:sz w:val="20"/>
+      </w:rPr>
+    </w:lvl>
+    <w:lvl w:ilvl="1" w:tentative="1">
+      <w:start w:val="1"/>
+      <w:numFmt w:val="bullet"/>
+      <w:lvlText w:val="o"/>
+      <w:lvlJc w:val="left"/>
+      <w:pPr>
+        <w:tabs>
+          <w:tab w:val="num" w:pos="1440"/>
+        </w:tabs>
+        <w:ind w:left="1440" w:hanging="360"/>
+      </w:pPr>
+      <w:rPr>
+        <w:rFonts w:ascii="Courier New" w:hAnsi="Courier New" w:hint="default"/>
+        <w:sz w:val="20"/>
+      </w:rPr>
+    </w:lvl>
+    <w:lvl w:ilvl="2" w:tentative="1">
+      <w:start w:val="1"/>
+      <w:numFmt w:val="bullet"/>
+      <w:lvlText w:val=""/>
+      <w:lvlJc w:val="left"/>
+      <w:pPr>
+        <w:tabs>
+          <w:tab w:val="num" w:pos="2160"/>
+        </w:tabs>
+        <w:ind w:left="2160" w:hanging="360"/>
+      </w:pPr>
+      <w:rPr>
+        <w:rFonts w:ascii="Wingdings" w:hAnsi="Wingdings" w:hint="default"/>
+        <w:sz w:val="20"/>
+      </w:rPr>
+    </w:lvl>
+    <w:lvl w:ilvl="3" w:tentative="1">
+      <w:start w:val="1"/>
+      <w:numFmt w:val="bullet"/>
+      <w:lvlText w:val=""/>
+      <w:lvlJc w:val="left"/>
+      <w:pPr>
+        <w:tabs>
+          <w:tab w:val="num" w:pos="2880"/>
+        </w:tabs>
+        <w:ind w:left="2880" w:hanging="360"/>
+      </w:pPr>
+      <w:rPr>
+        <w:rFonts w:ascii="Wingdings" w:hAnsi="Wingdings" w:hint="default"/>
+        <w:sz w:val="20"/>
+      </w:rPr>
+    </w:lvl>
+    <w:lvl w:ilvl="4" w:tentative="1">
+      <w:start w:val="1"/>
+      <w:numFmt w:val="bullet"/>
+      <w:lvlText w:val=""/>
+      <w:lvlJc w:val="left"/>
+      <w:pPr>
+        <w:tabs>
+          <w:tab w:val="num" w:pos="3600"/>
+        </w:tabs>
+        <w:ind w:left="3600" w:hanging="360"/>
+      </w:pPr>
+      <w:rPr>
+        <w:rFonts w:ascii="Wingdings" w:hAnsi="Wingdings" w:hint="default"/>
+        <w:sz w:val="20"/>
+      </w:rPr>
+    </w:lvl>
+    <w:lvl w:ilvl="5" w:tentative="1">
+      <w:start w:val="1"/>
+      <w:numFmt w:val="bullet"/>
+      <w:lvlText w:val=""/>
+      <w:lvlJc w:val="left"/>
+      <w:pPr>
+        <w:tabs>
+          <w:tab w:val="num" w:pos="4320"/>
+        </w:tabs>
+        <w:ind w:left="4320" w:hanging="360"/>
+      </w:pPr>
+      <w:rPr>
+        <w:rFonts w:ascii="Wingdings" w:hAnsi="Wingdings" w:hint="default"/>
+        <w:sz w:val="20"/>
+      </w:rPr>
+    </w:lvl>
+    <w:lvl w:ilvl="6" w:tentative="1">
+      <w:start w:val="1"/>
+      <w:numFmt w:val="bullet"/>
+      <w:lvlText w:val=""/>
+      <w:lvlJc w:val="left"/>
+      <w:pPr>
+        <w:tabs>
+          <w:tab w:val="num" w:pos="5040"/>
+        </w:tabs>
+        <w:ind w:left="5040" w:hanging="360"/>
+      </w:pPr>
+      <w:rPr>
+        <w:rFonts w:ascii="Wingdings" w:hAnsi="Wingdings" w:hint="default"/>
+        <w:sz w:val="20"/>
+      </w:rPr>
+    </w:lvl>
+    <w:lvl w:ilvl="7" w:tentative="1">
+      <w:start w:val="1"/>
+      <w:numFmt w:val="bullet"/>
+      <w:lvlText w:val=""/>
+      <w:lvlJc w:val="left"/>
+      <w:pPr>
+        <w:tabs>
+          <w:tab w:val="num" w:pos="5760"/>
+        </w:tabs>
+        <w:ind w:left="5760" w:hanging="360"/>
+      </w:pPr>
+      <w:rPr>
+        <w:rFonts w:ascii="Wingdings" w:hAnsi="Wingdings" w:hint="default"/>
+        <w:sz w:val="20"/>
+      </w:rPr>
+    </w:lvl>
+    <w:lvl w:ilvl="8" w:tentative="1">
+      <w:start w:val="1"/>
+      <w:numFmt w:val="bullet"/>
+      <w:lvlText w:val=""/>
+      <w:lvlJc w:val="left"/>
+      <w:pPr>
+        <w:tabs>
+          <w:tab w:val="num" w:pos="6480"/>
+        </w:tabs>
+        <w:ind w:left="6480" w:hanging="360"/>
+      </w:pPr>
+      <w:rPr>
+        <w:rFonts w:ascii="Wingdings" w:hAnsi="Wingdings" w:hint="default"/>
+        <w:sz w:val="20"/>
+      </w:rPr>
+    </w:lvl>
+  </w:abstractNum>
+  <w:abstractNum w:abstractNumId="1" w15:restartNumberingAfterBreak="0">
+    <w:nsid w:val="64EB569C"/>
+    <w:multiLevelType w:val="multilevel"/>
+    <w:tmpl w:val="B044BFA0"/>
+    <w:lvl w:ilvl="0">
+      <w:start w:val="1"/>
+      <w:numFmt w:val="bullet"/>
+      <w:lvlText w:val=""/>
+      <w:lvlJc w:val="left"/>
+      <w:pPr>
+        <w:tabs>
+          <w:tab w:val="num" w:pos="720"/>
+        </w:tabs>
+        <w:ind w:left="720" w:hanging="360"/>
+      </w:pPr>
+      <w:rPr>
+        <w:rFonts w:ascii="Symbol" w:hAnsi="Symbol" w:hint="default"/>
+        <w:sz w:val="20"/>
+      </w:rPr>
+    </w:lvl>
+    <w:lvl w:ilvl="1" w:tentative="1">
+      <w:start w:val="1"/>
+      <w:numFmt w:val="bullet"/>
+      <w:lvlText w:val="o"/>
+      <w:lvlJc w:val="left"/>
+      <w:pPr>
+        <w:tabs>
+          <w:tab w:val="num" w:pos="1440"/>
+        </w:tabs>
+        <w:ind w:left="1440" w:hanging="360"/>
+      </w:pPr>
+      <w:rPr>
+        <w:rFonts w:ascii="Courier New" w:hAnsi="Courier New" w:hint="default"/>
+        <w:sz w:val="20"/>
+      </w:rPr>
+    </w:lvl>
+    <w:lvl w:ilvl="2" w:tentative="1">
+      <w:start w:val="1"/>
+      <w:numFmt w:val="bullet"/>
+      <w:lvlText w:val=""/>
+      <w:lvlJc w:val="left"/>
+      <w:pPr>
+        <w:tabs>
+          <w:tab w:val="num" w:pos="2160"/>
+        </w:tabs>
+        <w:ind w:left="2160" w:hanging="360"/>
+      </w:pPr>
+      <w:rPr>
+        <w:rFonts w:ascii="Wingdings" w:hAnsi="Wingdings" w:hint="default"/>
+        <w:sz w:val="20"/>
+      </w:rPr>
+    </w:lvl>
+    <w:lvl w:ilvl="3" w:tentative="1">
+      <w:start w:val="1"/>
+      <w:numFmt w:val="bullet"/>
+      <w:lvlText w:val=""/>
+      <w:lvlJc w:val="left"/>
+      <w:pPr>
+        <w:tabs>
+          <w:tab w:val="num" w:pos="2880"/>
+        </w:tabs>
+        <w:ind w:left="2880" w:hanging="360"/>
+      </w:pPr>
+      <w:rPr>
+        <w:rFonts w:ascii="Wingdings" w:hAnsi="Wingdings" w:hint="default"/>
+        <w:sz w:val="20"/>
+      </w:rPr>
+    </w:lvl>
+    <w:lvl w:ilvl="4" w:tentative="1">
+      <w:start w:val="1"/>
+      <w:numFmt w:val="bullet"/>
+      <w:lvlText w:val=""/>
+      <w:lvlJc w:val="left"/>
+      <w:pPr>
+        <w:tabs>
+          <w:tab w:val="num" w:pos="3600"/>
+        </w:tabs>
+        <w:ind w:left="3600" w:hanging="360"/>
+      </w:pPr>
+      <w:rPr>
+        <w:rFonts w:ascii="Wingdings" w:hAnsi="Wingdings" w:hint="default"/>
+        <w:sz w:val="20"/>
+      </w:rPr>
+    </w:lvl>
+    <w:lvl w:ilvl="5" w:tentative="1">
+      <w:start w:val="1"/>
+      <w:numFmt w:val="bullet"/>
+      <w:lvlText w:val=""/>
+      <w:lvlJc w:val="left"/>
+      <w:pPr>
+        <w:tabs>
+          <w:tab w:val="num" w:pos="4320"/>
+        </w:tabs>
+        <w:ind w:left="4320" w:hanging="360"/>
+      </w:pPr>
+      <w:rPr>
+        <w:rFonts w:ascii="Wingdings" w:hAnsi="Wingdings" w:hint="default"/>
+        <w:sz w:val="20"/>
+      </w:rPr>
+    </w:lvl>
+    <w:lvl w:ilvl="6" w:tentative="1">
+      <w:start w:val="1"/>
+      <w:numFmt w:val="bullet"/>
+      <w:lvlText w:val=""/>
+      <w:lvlJc w:val="left"/>
+      <w:pPr>
+        <w:tabs>
+          <w:tab w:val="num" w:pos="5040"/>
+        </w:tabs>
+        <w:ind w:left="5040" w:hanging="360"/>
+      </w:pPr>
+      <w:rPr>
+        <w:rFonts w:ascii="Wingdings" w:hAnsi="Wingdings" w:hint="default"/>
+        <w:sz w:val="20"/>
+      </w:rPr>
+    </w:lvl>
+    <w:lvl w:ilvl="7" w:tentative="1">
+      <w:start w:val="1"/>
+      <w:numFmt w:val="bullet"/>
+      <w:lvlText w:val=""/>
+      <w:lvlJc w:val="left"/>
+      <w:pPr>
+        <w:tabs>
+          <w:tab w:val="num" w:pos="5760"/>
+        </w:tabs>
+        <w:ind w:left="5760" w:hanging="360"/>
+      </w:pPr>
+      <w:rPr>
+        <w:rFonts w:ascii="Wingdings" w:hAnsi="Wingdings" w:hint="default"/>
+        <w:sz w:val="20"/>
+      </w:rPr>
+    </w:lvl>
+    <w:lvl w:ilvl="8" w:tentative="1">
+      <w:start w:val="1"/>
+      <w:numFmt w:val="bullet"/>
+      <w:lvlText w:val=""/>
+      <w:lvlJc w:val="left"/>
+      <w:pPr>
+        <w:tabs>
+          <w:tab w:val="num" w:pos="6480"/>
+        </w:tabs>
+        <w:ind w:left="6480" w:hanging="360"/>
+      </w:pPr>
+      <w:rPr>
+        <w:rFonts w:ascii="Wingdings" w:hAnsi="Wingdings" w:hint="default"/>
+        <w:sz w:val="20"/>
+      </w:rPr>
+    </w:lvl>
+  </w:abstractNum>
+  <w:abstractNum w:abstractNumId="2" w15:restartNumberingAfterBreak="0">
+    <w:nsid w:val="703606FF"/>
+    <w:multiLevelType w:val="multilevel"/>
+    <w:tmpl w:val="3C4231CE"/>
+    <w:lvl w:ilvl="0">
+      <w:start w:val="1"/>
+      <w:numFmt w:val="bullet"/>
+      <w:lvlText w:val=""/>
+      <w:lvlJc w:val="left"/>
+      <w:pPr>
+        <w:tabs>
+          <w:tab w:val="num" w:pos="720"/>
+        </w:tabs>
+        <w:ind w:left="720" w:hanging="360"/>
+      </w:pPr>
+      <w:rPr>
+        <w:rFonts w:ascii="Symbol" w:hAnsi="Symbol" w:hint="default"/>
+        <w:sz w:val="20"/>
+      </w:rPr>
+    </w:lvl>
+    <w:lvl w:ilvl="1" w:tentative="1">
+      <w:start w:val="1"/>
+      <w:numFmt w:val="bullet"/>
+      <w:lvlText w:val="o"/>
+      <w:lvlJc w:val="left"/>
+      <w:pPr>
+        <w:tabs>
+          <w:tab w:val="num" w:pos="1440"/>
+        </w:tabs>
+        <w:ind w:left="1440" w:hanging="360"/>
+      </w:pPr>
+      <w:rPr>
+        <w:rFonts w:ascii="Courier New" w:hAnsi="Courier New" w:hint="default"/>
+        <w:sz w:val="20"/>
+      </w:rPr>
+    </w:lvl>
+    <w:lvl w:ilvl="2" w:tentative="1">
+      <w:start w:val="1"/>
+      <w:numFmt w:val="bullet"/>
+      <w:lvlText w:val=""/>
+      <w:lvlJc w:val="left"/>
+      <w:pPr>
+        <w:tabs>
+          <w:tab w:val="num" w:pos="2160"/>
+        </w:tabs>
+        <w:ind w:left="2160" w:hanging="360"/>
+      </w:pPr>
+      <w:rPr>
+        <w:rFonts w:ascii="Wingdings" w:hAnsi="Wingdings" w:hint="default"/>
+        <w:sz w:val="20"/>
+      </w:rPr>
+    </w:lvl>
+    <w:lvl w:ilvl="3" w:tentative="1">
+      <w:start w:val="1"/>
+      <w:numFmt w:val="bullet"/>
+      <w:lvlText w:val=""/>
+      <w:lvlJc w:val="left"/>
+      <w:pPr>
+        <w:tabs>
+          <w:tab w:val="num" w:pos="2880"/>
+        </w:tabs>
+        <w:ind w:left="2880" w:hanging="360"/>
+      </w:pPr>
+      <w:rPr>
+        <w:rFonts w:ascii="Wingdings" w:hAnsi="Wingdings" w:hint="default"/>
+        <w:sz w:val="20"/>
+      </w:rPr>
+    </w:lvl>
+    <w:lvl w:ilvl="4" w:tentative="1">
+      <w:start w:val="1"/>
+      <w:numFmt w:val="bullet"/>
+      <w:lvlText w:val=""/>
+      <w:lvlJc w:val="left"/>
+      <w:pPr>
+        <w:tabs>
+          <w:tab w:val="num" w:pos="3600"/>
+        </w:tabs>
+        <w:ind w:left="3600" w:hanging="360"/>
+      </w:pPr>
+      <w:rPr>
+        <w:rFonts w:ascii="Wingdings" w:hAnsi="Wingdings" w:hint="default"/>
+        <w:sz w:val="20"/>
+      </w:rPr>
+    </w:lvl>
+    <w:lvl w:ilvl="5" w:tentative="1">
+      <w:start w:val="1"/>
+      <w:numFmt w:val="bullet"/>
+      <w:lvlText w:val=""/>
+      <w:lvlJc w:val="left"/>
+      <w:pPr>
+        <w:tabs>
+          <w:tab w:val="num" w:pos="4320"/>
+        </w:tabs>
+        <w:ind w:left="4320" w:hanging="360"/>
+      </w:pPr>
+      <w:rPr>
+        <w:rFonts w:ascii="Wingdings" w:hAnsi="Wingdings" w:hint="default"/>
+        <w:sz w:val="20"/>
+      </w:rPr>
+    </w:lvl>
+    <w:lvl w:ilvl="6" w:tentative="1">
+      <w:start w:val="1"/>
+      <w:numFmt w:val="bullet"/>
+      <w:lvlText w:val=""/>
+      <w:lvlJc w:val="left"/>
+      <w:pPr>
+        <w:tabs>
+          <w:tab w:val="num" w:pos="5040"/>
+        </w:tabs>
+        <w:ind w:left="5040" w:hanging="360"/>
+      </w:pPr>
+      <w:rPr>
+        <w:rFonts w:ascii="Wingdings" w:hAnsi="Wingdings" w:hint="default"/>
+        <w:sz w:val="20"/>
+      </w:rPr>
+    </w:lvl>
+    <w:lvl w:ilvl="7" w:tentative="1">
+      <w:start w:val="1"/>
+      <w:numFmt w:val="bullet"/>
+      <w:lvlText w:val=""/>
+      <w:lvlJc w:val="left"/>
+      <w:pPr>
+        <w:tabs>
+          <w:tab w:val="num" w:pos="5760"/>
+        </w:tabs>
+        <w:ind w:left="5760" w:hanging="360"/>
+      </w:pPr>
+      <w:rPr>
+        <w:rFonts w:ascii="Wingdings" w:hAnsi="Wingdings" w:hint="default"/>
+        <w:sz w:val="20"/>
+      </w:rPr>
+    </w:lvl>
+    <w:lvl w:ilvl="8" w:tentative="1">
+      <w:start w:val="1"/>
+      <w:numFmt w:val="bullet"/>
+      <w:lvlText w:val=""/>
+      <w:lvlJc w:val="left"/>
+      <w:pPr>
+        <w:tabs>
+          <w:tab w:val="num" w:pos="6480"/>
+        </w:tabs>
+        <w:ind w:left="6480" w:hanging="360"/>
+      </w:pPr>
+      <w:rPr>
+        <w:rFonts w:ascii="Wingdings" w:hAnsi="Wingdings" w:hint="default"/>
+        <w:sz w:val="20"/>
+      </w:rPr>
+    </w:lvl>
+  </w:abstractNum>
+  <w:num w:numId="1">
+    <w:abstractNumId w:val="0"/>
+  </w:num>
+  <w:num w:numId="2">
+    <w:abstractNumId w:val="1"/>
+  </w:num>
+  <w:num w:numId="3">
+    <w:abstractNumId w:val="2"/>
+  </w:num>
+</w:numbering>
 </file>
 
 <file path=word/styles.xml><?xml version="1.0" encoding="utf-8"?>
@@ -485,6 +1483,19 @@
     <w:semiHidden/>
     <w:unhideWhenUsed/>
   </w:style>
+  <w:style w:type="character" w:styleId="HTMLCode">
+    <w:name w:val="HTML Code"/>
+    <w:basedOn w:val="DefaultParagraphFont"/>
+    <w:uiPriority w:val="99"/>
+    <w:semiHidden/>
+    <w:unhideWhenUsed/>
+    <w:rsid w:val="00F44B15"/>
+    <w:rPr>
+      <w:rFonts w:ascii="Courier New" w:eastAsia="Times New Roman" w:hAnsi="Courier New" w:cs="Courier New"/>
+      <w:sz w:val="20"/>
+      <w:szCs w:val="20"/>
+    </w:rPr>
+  </w:style>
 </w:styles>
 </file>
 

</xml_diff>

<commit_message>
Kreiramo novi plagin, pod nazivom Users Toolbar Link, koji treba da doda toolbar link amin ekranu
</commit_message>
<xml_diff>
--- a/ReadMe.docx
+++ b/ReadMe.docx
@@ -4,53 +4,590 @@
   <w:body>
     <w:p>
       <w:proofErr w:type="spellStart"/>
-      <w:r>
-        <w:t>Prvi</w:t>
+      <w:proofErr w:type="gramStart"/>
+      <w:r>
+        <w:t>pravimo</w:t>
       </w:r>
       <w:proofErr w:type="spellEnd"/>
-      <w:r>
-        <w:t xml:space="preserve"> commit, </w:t>
+      <w:proofErr w:type="gramEnd"/>
+      <w:r>
+        <w:t xml:space="preserve"> </w:t>
       </w:r>
       <w:proofErr w:type="spellStart"/>
       <w:r>
+        <w:t>strukturu</w:t>
+      </w:r>
+      <w:proofErr w:type="spellEnd"/>
+      <w:r>
+        <w:t xml:space="preserve"> </w:t>
+      </w:r>
+      <w:proofErr w:type="spellStart"/>
+      <w:r>
+        <w:t>foldera</w:t>
+      </w:r>
+      <w:proofErr w:type="spellEnd"/>
+      <w:r>
+        <w:t xml:space="preserve"> </w:t>
+      </w:r>
+      <w:proofErr w:type="spellStart"/>
+      <w:r>
         <w:t>za</w:t>
       </w:r>
       <w:proofErr w:type="spellEnd"/>
       <w:r>
+        <w:t xml:space="preserve"> Plugin</w:t>
+      </w:r>
+    </w:p>
+    <w:p/>
+    <w:p>
+      <w:pPr>
+        <w:spacing w:after="0" w:line="240" w:lineRule="auto"/>
+        <w:rPr>
+          <w:rFonts w:ascii="Times New Roman" w:eastAsia="Times New Roman" w:hAnsi="Times New Roman" w:cs="Times New Roman"/>
+          <w:sz w:val="24"/>
+          <w:szCs w:val="24"/>
+        </w:rPr>
+      </w:pPr>
+      <w:proofErr w:type="gramStart"/>
+      <w:r>
+        <w:rPr>
+          <w:rFonts w:ascii="Times New Roman" w:eastAsia="Times New Roman" w:hAnsi="Symbol" w:cs="Times New Roman"/>
+          <w:sz w:val="24"/>
+          <w:szCs w:val="24"/>
+        </w:rPr>
+        <w:t></w:t>
+      </w:r>
+      <w:r>
+        <w:rPr>
+          <w:rFonts w:ascii="Times New Roman" w:eastAsia="Times New Roman" w:hAnsi="Times New Roman" w:cs="Times New Roman"/>
+          <w:sz w:val="24"/>
+          <w:szCs w:val="24"/>
+        </w:rPr>
+        <w:t xml:space="preserve">  </w:t>
+      </w:r>
+      <w:proofErr w:type="spellStart"/>
+      <w:r>
+        <w:rPr>
+          <w:rFonts w:ascii="Courier New" w:eastAsia="Times New Roman" w:hAnsi="Courier New" w:cs="Courier New"/>
+          <w:sz w:val="20"/>
+          <w:szCs w:val="20"/>
+        </w:rPr>
+        <w:t>plugin.php</w:t>
+      </w:r>
+      <w:proofErr w:type="spellEnd"/>
+      <w:proofErr w:type="gramEnd"/>
+      <w:r>
+        <w:rPr>
+          <w:rFonts w:ascii="Times New Roman" w:eastAsia="Times New Roman" w:hAnsi="Times New Roman" w:cs="Times New Roman"/>
+          <w:sz w:val="24"/>
+          <w:szCs w:val="24"/>
+        </w:rPr>
+        <w:t xml:space="preserve">: Primary plugin file </w:t>
+      </w:r>
+    </w:p>
+    <w:p>
+      <w:pPr>
+        <w:spacing w:after="0" w:line="240" w:lineRule="auto"/>
+        <w:rPr>
+          <w:rFonts w:ascii="Times New Roman" w:eastAsia="Times New Roman" w:hAnsi="Times New Roman" w:cs="Times New Roman"/>
+          <w:sz w:val="24"/>
+          <w:szCs w:val="24"/>
+        </w:rPr>
+      </w:pPr>
+      <w:proofErr w:type="gramStart"/>
+      <w:r>
+        <w:rPr>
+          <w:rFonts w:ascii="Times New Roman" w:eastAsia="Times New Roman" w:hAnsi="Symbol" w:cs="Times New Roman"/>
+          <w:sz w:val="24"/>
+          <w:szCs w:val="24"/>
+        </w:rPr>
+        <w:t></w:t>
+      </w:r>
+      <w:r>
+        <w:rPr>
+          <w:rFonts w:ascii="Times New Roman" w:eastAsia="Times New Roman" w:hAnsi="Times New Roman" w:cs="Times New Roman"/>
+          <w:sz w:val="24"/>
+          <w:szCs w:val="24"/>
+        </w:rPr>
+        <w:t xml:space="preserve">  </w:t>
+      </w:r>
+      <w:proofErr w:type="spellStart"/>
+      <w:r>
+        <w:rPr>
+          <w:rFonts w:ascii="Courier New" w:eastAsia="Times New Roman" w:hAnsi="Courier New" w:cs="Courier New"/>
+          <w:sz w:val="20"/>
+          <w:szCs w:val="20"/>
+        </w:rPr>
+        <w:t>uninstall.php</w:t>
+      </w:r>
+      <w:proofErr w:type="spellEnd"/>
+      <w:proofErr w:type="gramEnd"/>
+      <w:r>
+        <w:rPr>
+          <w:rFonts w:ascii="Times New Roman" w:eastAsia="Times New Roman" w:hAnsi="Times New Roman" w:cs="Times New Roman"/>
+          <w:sz w:val="24"/>
+          <w:szCs w:val="24"/>
+        </w:rPr>
+        <w:t xml:space="preserve">: Uninstall file </w:t>
+      </w:r>
+    </w:p>
+    <w:p>
+      <w:pPr>
+        <w:spacing w:after="0" w:line="240" w:lineRule="auto"/>
+        <w:rPr>
+          <w:rFonts w:ascii="Times New Roman" w:eastAsia="Times New Roman" w:hAnsi="Times New Roman" w:cs="Times New Roman"/>
+          <w:sz w:val="24"/>
+          <w:szCs w:val="24"/>
+        </w:rPr>
+      </w:pPr>
+      <w:proofErr w:type="gramStart"/>
+      <w:r>
+        <w:rPr>
+          <w:rFonts w:ascii="Times New Roman" w:eastAsia="Times New Roman" w:hAnsi="Symbol" w:cs="Times New Roman"/>
+          <w:sz w:val="24"/>
+          <w:szCs w:val="24"/>
+        </w:rPr>
+        <w:t></w:t>
+      </w:r>
+      <w:r>
+        <w:rPr>
+          <w:rFonts w:ascii="Times New Roman" w:eastAsia="Times New Roman" w:hAnsi="Times New Roman" w:cs="Times New Roman"/>
+          <w:sz w:val="24"/>
+          <w:szCs w:val="24"/>
+        </w:rPr>
+        <w:t xml:space="preserve">  </w:t>
+      </w:r>
+      <w:r>
+        <w:rPr>
+          <w:rFonts w:ascii="Courier New" w:eastAsia="Times New Roman" w:hAnsi="Courier New" w:cs="Courier New"/>
+          <w:sz w:val="20"/>
+          <w:szCs w:val="20"/>
+        </w:rPr>
+        <w:t>/</w:t>
+      </w:r>
+      <w:proofErr w:type="spellStart"/>
+      <w:proofErr w:type="gramEnd"/>
+      <w:r>
+        <w:rPr>
+          <w:rFonts w:ascii="Courier New" w:eastAsia="Times New Roman" w:hAnsi="Courier New" w:cs="Courier New"/>
+          <w:sz w:val="20"/>
+          <w:szCs w:val="20"/>
+        </w:rPr>
+        <w:t>src</w:t>
+      </w:r>
+      <w:proofErr w:type="spellEnd"/>
+      <w:r>
+        <w:rPr>
+          <w:rFonts w:ascii="Times New Roman" w:eastAsia="Times New Roman" w:hAnsi="Times New Roman" w:cs="Times New Roman"/>
+          <w:sz w:val="24"/>
+          <w:szCs w:val="24"/>
+        </w:rPr>
+        <w:t xml:space="preserve">: PHP source code </w:t>
+      </w:r>
+    </w:p>
+    <w:p>
+      <w:pPr>
+        <w:numPr>
+          <w:ilvl w:val="0"/>
+          <w:numId w:val="1"/>
+        </w:numPr>
+        <w:spacing w:before="100" w:beforeAutospacing="1" w:after="100" w:afterAutospacing="1" w:line="240" w:lineRule="auto"/>
+        <w:rPr>
+          <w:rFonts w:ascii="Times New Roman" w:eastAsia="Times New Roman" w:hAnsi="Times New Roman" w:cs="Times New Roman"/>
+          <w:sz w:val="24"/>
+          <w:szCs w:val="24"/>
+        </w:rPr>
+      </w:pPr>
+      <w:proofErr w:type="spellStart"/>
+      <w:r>
+        <w:rPr>
+          <w:rFonts w:ascii="Courier New" w:eastAsia="Times New Roman" w:hAnsi="Courier New" w:cs="Courier New"/>
+          <w:sz w:val="20"/>
+          <w:szCs w:val="20"/>
+        </w:rPr>
+        <w:t>Activator.php</w:t>
+      </w:r>
+      <w:proofErr w:type="spellEnd"/>
+      <w:r>
+        <w:rPr>
+          <w:rFonts w:ascii="Times New Roman" w:eastAsia="Times New Roman" w:hAnsi="Times New Roman" w:cs="Times New Roman"/>
+          <w:sz w:val="24"/>
+          <w:szCs w:val="24"/>
+        </w:rPr>
+        <w:t>: Activation class</w:t>
+      </w:r>
+    </w:p>
+    <w:p>
+      <w:pPr>
+        <w:numPr>
+          <w:ilvl w:val="0"/>
+          <w:numId w:val="1"/>
+        </w:numPr>
+        <w:spacing w:before="100" w:beforeAutospacing="1" w:after="100" w:afterAutospacing="1" w:line="240" w:lineRule="auto"/>
+        <w:rPr>
+          <w:rFonts w:ascii="Times New Roman" w:eastAsia="Times New Roman" w:hAnsi="Times New Roman" w:cs="Times New Roman"/>
+          <w:sz w:val="24"/>
+          <w:szCs w:val="24"/>
+        </w:rPr>
+      </w:pPr>
+      <w:proofErr w:type="spellStart"/>
+      <w:r>
+        <w:rPr>
+          <w:rFonts w:ascii="Courier New" w:eastAsia="Times New Roman" w:hAnsi="Courier New" w:cs="Courier New"/>
+          <w:sz w:val="20"/>
+          <w:szCs w:val="20"/>
+        </w:rPr>
+        <w:t>Deactivator.php</w:t>
+      </w:r>
+      <w:proofErr w:type="spellEnd"/>
+      <w:r>
+        <w:rPr>
+          <w:rFonts w:ascii="Times New Roman" w:eastAsia="Times New Roman" w:hAnsi="Times New Roman" w:cs="Times New Roman"/>
+          <w:sz w:val="24"/>
+          <w:szCs w:val="24"/>
+        </w:rPr>
+        <w:t>: Deactivation class</w:t>
+      </w:r>
+    </w:p>
+    <w:p>
+      <w:pPr>
+        <w:numPr>
+          <w:ilvl w:val="0"/>
+          <w:numId w:val="1"/>
+        </w:numPr>
+        <w:spacing w:before="100" w:beforeAutospacing="1" w:after="100" w:afterAutospacing="1" w:line="240" w:lineRule="auto"/>
+        <w:rPr>
+          <w:rFonts w:ascii="Times New Roman" w:eastAsia="Times New Roman" w:hAnsi="Times New Roman" w:cs="Times New Roman"/>
+          <w:sz w:val="24"/>
+          <w:szCs w:val="24"/>
+        </w:rPr>
+      </w:pPr>
+      <w:proofErr w:type="spellStart"/>
+      <w:r>
+        <w:rPr>
+          <w:rFonts w:ascii="Courier New" w:eastAsia="Times New Roman" w:hAnsi="Courier New" w:cs="Courier New"/>
+          <w:sz w:val="20"/>
+          <w:szCs w:val="20"/>
+        </w:rPr>
+        <w:t>Plugin.php</w:t>
+      </w:r>
+      <w:proofErr w:type="spellEnd"/>
+      <w:r>
+        <w:rPr>
+          <w:rFonts w:ascii="Times New Roman" w:eastAsia="Times New Roman" w:hAnsi="Times New Roman" w:cs="Times New Roman"/>
+          <w:sz w:val="24"/>
+          <w:szCs w:val="24"/>
+        </w:rPr>
+        <w:t>: Primary plugin class</w:t>
+      </w:r>
+    </w:p>
+    <w:p>
+      <w:pPr>
+        <w:spacing w:after="0" w:line="240" w:lineRule="auto"/>
+        <w:rPr>
+          <w:rFonts w:ascii="Times New Roman" w:eastAsia="Times New Roman" w:hAnsi="Times New Roman" w:cs="Times New Roman"/>
+          <w:sz w:val="24"/>
+          <w:szCs w:val="24"/>
+        </w:rPr>
+      </w:pPr>
+      <w:proofErr w:type="gramStart"/>
+      <w:r>
+        <w:rPr>
+          <w:rFonts w:ascii="Times New Roman" w:eastAsia="Times New Roman" w:hAnsi="Symbol" w:cs="Times New Roman"/>
+          <w:sz w:val="24"/>
+          <w:szCs w:val="24"/>
+        </w:rPr>
+        <w:t></w:t>
+      </w:r>
+      <w:r>
+        <w:rPr>
+          <w:rFonts w:ascii="Times New Roman" w:eastAsia="Times New Roman" w:hAnsi="Times New Roman" w:cs="Times New Roman"/>
+          <w:sz w:val="24"/>
+          <w:szCs w:val="24"/>
+        </w:rPr>
+        <w:t xml:space="preserve">  </w:t>
+      </w:r>
+      <w:r>
+        <w:rPr>
+          <w:rFonts w:ascii="Courier New" w:eastAsia="Times New Roman" w:hAnsi="Courier New" w:cs="Courier New"/>
+          <w:sz w:val="20"/>
+          <w:szCs w:val="20"/>
+        </w:rPr>
+        <w:t>/</w:t>
+      </w:r>
+      <w:proofErr w:type="gramEnd"/>
+      <w:r>
+        <w:rPr>
+          <w:rFonts w:ascii="Courier New" w:eastAsia="Times New Roman" w:hAnsi="Courier New" w:cs="Courier New"/>
+          <w:sz w:val="20"/>
+          <w:szCs w:val="20"/>
+        </w:rPr>
+        <w:t>resources</w:t>
+      </w:r>
+      <w:r>
+        <w:rPr>
+          <w:rFonts w:ascii="Times New Roman" w:eastAsia="Times New Roman" w:hAnsi="Times New Roman" w:cs="Times New Roman"/>
+          <w:sz w:val="24"/>
+          <w:szCs w:val="24"/>
+        </w:rPr>
+        <w:t xml:space="preserve">: Development asset files </w:t>
+      </w:r>
+    </w:p>
+    <w:p>
+      <w:pPr>
+        <w:spacing w:after="0" w:line="240" w:lineRule="auto"/>
+        <w:rPr>
+          <w:rFonts w:ascii="Times New Roman" w:eastAsia="Times New Roman" w:hAnsi="Times New Roman" w:cs="Times New Roman"/>
+          <w:sz w:val="24"/>
+          <w:szCs w:val="24"/>
+        </w:rPr>
+      </w:pPr>
+      <w:proofErr w:type="gramStart"/>
+      <w:r>
+        <w:rPr>
+          <w:rFonts w:ascii="Times New Roman" w:eastAsia="Times New Roman" w:hAnsi="Symbol" w:cs="Times New Roman"/>
+          <w:sz w:val="24"/>
+          <w:szCs w:val="24"/>
+        </w:rPr>
+        <w:t></w:t>
+      </w:r>
+      <w:r>
+        <w:rPr>
+          <w:rFonts w:ascii="Times New Roman" w:eastAsia="Times New Roman" w:hAnsi="Times New Roman" w:cs="Times New Roman"/>
+          <w:sz w:val="24"/>
+          <w:szCs w:val="24"/>
+        </w:rPr>
+        <w:t xml:space="preserve">  </w:t>
+      </w:r>
+      <w:r>
+        <w:rPr>
+          <w:rFonts w:ascii="Courier New" w:eastAsia="Times New Roman" w:hAnsi="Courier New" w:cs="Courier New"/>
+          <w:sz w:val="20"/>
+          <w:szCs w:val="20"/>
+        </w:rPr>
+        <w:t>/</w:t>
+      </w:r>
+      <w:proofErr w:type="spellStart"/>
+      <w:proofErr w:type="gramEnd"/>
+      <w:r>
+        <w:rPr>
+          <w:rFonts w:ascii="Courier New" w:eastAsia="Times New Roman" w:hAnsi="Courier New" w:cs="Courier New"/>
+          <w:sz w:val="20"/>
+          <w:szCs w:val="20"/>
+        </w:rPr>
+        <w:t>css</w:t>
+      </w:r>
+      <w:proofErr w:type="spellEnd"/>
+      <w:r>
+        <w:rPr>
+          <w:rFonts w:ascii="Times New Roman" w:eastAsia="Times New Roman" w:hAnsi="Times New Roman" w:cs="Times New Roman"/>
+          <w:sz w:val="24"/>
+          <w:szCs w:val="24"/>
+        </w:rPr>
+        <w:t xml:space="preserve">: Development </w:t>
+      </w:r>
+      <w:proofErr w:type="spellStart"/>
+      <w:r>
+        <w:rPr>
+          <w:rFonts w:ascii="Times New Roman" w:eastAsia="Times New Roman" w:hAnsi="Times New Roman" w:cs="Times New Roman"/>
+          <w:sz w:val="24"/>
+          <w:szCs w:val="24"/>
+        </w:rPr>
+        <w:t>CSS</w:t>
+      </w:r>
+      <w:proofErr w:type="spellEnd"/>
+      <w:r>
+        <w:rPr>
+          <w:rFonts w:ascii="Times New Roman" w:eastAsia="Times New Roman" w:hAnsi="Times New Roman" w:cs="Times New Roman"/>
+          <w:sz w:val="24"/>
+          <w:szCs w:val="24"/>
+        </w:rPr>
         <w:t xml:space="preserve"> </w:t>
       </w:r>
+    </w:p>
+    <w:p>
+      <w:pPr>
+        <w:numPr>
+          <w:ilvl w:val="0"/>
+          <w:numId w:val="2"/>
+        </w:numPr>
+        <w:spacing w:before="100" w:beforeAutospacing="1" w:after="100" w:afterAutospacing="1" w:line="240" w:lineRule="auto"/>
+        <w:rPr>
+          <w:rFonts w:ascii="Times New Roman" w:eastAsia="Times New Roman" w:hAnsi="Times New Roman" w:cs="Times New Roman"/>
+          <w:sz w:val="24"/>
+          <w:szCs w:val="24"/>
+        </w:rPr>
+      </w:pPr>
+      <w:r>
+        <w:rPr>
+          <w:rFonts w:ascii="Courier New" w:eastAsia="Times New Roman" w:hAnsi="Courier New" w:cs="Courier New"/>
+          <w:sz w:val="20"/>
+          <w:szCs w:val="20"/>
+        </w:rPr>
+        <w:t>/</w:t>
+      </w:r>
       <w:proofErr w:type="spellStart"/>
       <w:r>
-        <w:t>lekcije</w:t>
+        <w:rPr>
+          <w:rFonts w:ascii="Courier New" w:eastAsia="Times New Roman" w:hAnsi="Courier New" w:cs="Courier New"/>
+          <w:sz w:val="20"/>
+          <w:szCs w:val="20"/>
+        </w:rPr>
+        <w:t>js</w:t>
       </w:r>
       <w:proofErr w:type="spellEnd"/>
       <w:r>
-        <w:t xml:space="preserve"> </w:t>
+        <w:rPr>
+          <w:rFonts w:ascii="Times New Roman" w:eastAsia="Times New Roman" w:hAnsi="Times New Roman" w:cs="Times New Roman"/>
+          <w:sz w:val="24"/>
+          <w:szCs w:val="24"/>
+        </w:rPr>
+        <w:t>: Development JavaScript</w:t>
+      </w:r>
+    </w:p>
+    <w:p>
+      <w:pPr>
+        <w:spacing w:after="0" w:line="240" w:lineRule="auto"/>
+        <w:rPr>
+          <w:rFonts w:ascii="Times New Roman" w:eastAsia="Times New Roman" w:hAnsi="Times New Roman" w:cs="Times New Roman"/>
+          <w:sz w:val="24"/>
+          <w:szCs w:val="24"/>
+        </w:rPr>
+      </w:pPr>
+      <w:proofErr w:type="gramStart"/>
+      <w:r>
+        <w:rPr>
+          <w:rFonts w:ascii="Times New Roman" w:eastAsia="Times New Roman" w:hAnsi="Symbol" w:cs="Times New Roman"/>
+          <w:sz w:val="24"/>
+          <w:szCs w:val="24"/>
+        </w:rPr>
+        <w:t></w:t>
+      </w:r>
+      <w:r>
+        <w:rPr>
+          <w:rFonts w:ascii="Times New Roman" w:eastAsia="Times New Roman" w:hAnsi="Times New Roman" w:cs="Times New Roman"/>
+          <w:sz w:val="24"/>
+          <w:szCs w:val="24"/>
+        </w:rPr>
+        <w:t xml:space="preserve">  </w:t>
+      </w:r>
+      <w:r>
+        <w:rPr>
+          <w:rFonts w:ascii="Courier New" w:eastAsia="Times New Roman" w:hAnsi="Courier New" w:cs="Courier New"/>
+          <w:sz w:val="20"/>
+          <w:szCs w:val="20"/>
+        </w:rPr>
+        <w:t>/</w:t>
+      </w:r>
+      <w:proofErr w:type="gramEnd"/>
+      <w:r>
+        <w:rPr>
+          <w:rFonts w:ascii="Courier New" w:eastAsia="Times New Roman" w:hAnsi="Courier New" w:cs="Courier New"/>
+          <w:sz w:val="20"/>
+          <w:szCs w:val="20"/>
+        </w:rPr>
+        <w:t>public</w:t>
+      </w:r>
+      <w:r>
+        <w:rPr>
+          <w:rFonts w:ascii="Times New Roman" w:eastAsia="Times New Roman" w:hAnsi="Times New Roman" w:cs="Times New Roman"/>
+          <w:sz w:val="24"/>
+          <w:szCs w:val="24"/>
+        </w:rPr>
+        <w:t xml:space="preserve">: Production asset files </w:t>
+      </w:r>
+    </w:p>
+    <w:p>
+      <w:pPr>
+        <w:numPr>
+          <w:ilvl w:val="0"/>
+          <w:numId w:val="3"/>
+        </w:numPr>
+        <w:spacing w:before="100" w:beforeAutospacing="1" w:after="100" w:afterAutospacing="1" w:line="240" w:lineRule="auto"/>
+        <w:rPr>
+          <w:rFonts w:ascii="Times New Roman" w:eastAsia="Times New Roman" w:hAnsi="Times New Roman" w:cs="Times New Roman"/>
+          <w:sz w:val="24"/>
+          <w:szCs w:val="24"/>
+        </w:rPr>
+      </w:pPr>
+      <w:r>
+        <w:rPr>
+          <w:rFonts w:ascii="Courier New" w:eastAsia="Times New Roman" w:hAnsi="Courier New" w:cs="Courier New"/>
+          <w:sz w:val="20"/>
+          <w:szCs w:val="20"/>
+        </w:rPr>
+        <w:t>/</w:t>
       </w:r>
       <w:proofErr w:type="spellStart"/>
       <w:r>
-        <w:t>koje</w:t>
+        <w:rPr>
+          <w:rFonts w:ascii="Courier New" w:eastAsia="Times New Roman" w:hAnsi="Courier New" w:cs="Courier New"/>
+          <w:sz w:val="20"/>
+          <w:szCs w:val="20"/>
+        </w:rPr>
+        <w:t>css</w:t>
       </w:r>
       <w:proofErr w:type="spellEnd"/>
       <w:r>
-        <w:t xml:space="preserve"> se </w:t>
+        <w:rPr>
+          <w:rFonts w:ascii="Times New Roman" w:eastAsia="Times New Roman" w:hAnsi="Times New Roman" w:cs="Times New Roman"/>
+          <w:sz w:val="24"/>
+          <w:szCs w:val="24"/>
+        </w:rPr>
+        <w:t xml:space="preserve">: Production </w:t>
       </w:r>
       <w:proofErr w:type="spellStart"/>
       <w:r>
-        <w:t>ticu</w:t>
+        <w:rPr>
+          <w:rFonts w:ascii="Times New Roman" w:eastAsia="Times New Roman" w:hAnsi="Times New Roman" w:cs="Times New Roman"/>
+          <w:sz w:val="24"/>
+          <w:szCs w:val="24"/>
+        </w:rPr>
+        <w:t>CSS</w:t>
       </w:r>
       <w:proofErr w:type="spellEnd"/>
-      <w:r>
-        <w:t xml:space="preserve"> </w:t>
+    </w:p>
+    <w:p>
+      <w:pPr>
+        <w:numPr>
+          <w:ilvl w:val="0"/>
+          <w:numId w:val="3"/>
+        </w:numPr>
+        <w:spacing w:before="100" w:beforeAutospacing="1" w:after="100" w:afterAutospacing="1" w:line="240" w:lineRule="auto"/>
+        <w:rPr>
+          <w:rFonts w:ascii="Times New Roman" w:eastAsia="Times New Roman" w:hAnsi="Times New Roman" w:cs="Times New Roman"/>
+          <w:sz w:val="24"/>
+          <w:szCs w:val="24"/>
+        </w:rPr>
+      </w:pPr>
+      <w:r>
+        <w:rPr>
+          <w:rFonts w:ascii="Courier New" w:eastAsia="Times New Roman" w:hAnsi="Courier New" w:cs="Courier New"/>
+          <w:sz w:val="20"/>
+          <w:szCs w:val="20"/>
+        </w:rPr>
+        <w:t>/</w:t>
       </w:r>
       <w:proofErr w:type="spellStart"/>
       <w:r>
-        <w:t>programiranja</w:t>
+        <w:rPr>
+          <w:rFonts w:ascii="Courier New" w:eastAsia="Times New Roman" w:hAnsi="Courier New" w:cs="Courier New"/>
+          <w:sz w:val="20"/>
+          <w:szCs w:val="20"/>
+        </w:rPr>
+        <w:t>js</w:t>
       </w:r>
       <w:proofErr w:type="spellEnd"/>
       <w:r>
-        <w:t xml:space="preserve"> WPpluginove</w:t>
-      </w:r>
+        <w:rPr>
+          <w:rFonts w:ascii="Times New Roman" w:eastAsia="Times New Roman" w:hAnsi="Times New Roman" w:cs="Times New Roman"/>
+          <w:sz w:val="24"/>
+          <w:szCs w:val="24"/>
+        </w:rPr>
+        <w:t>: Production JavaScript</w:t>
+      </w:r>
+    </w:p>
+    <w:p>
       <w:bookmarkStart w:id="0" w:name="_GoBack"/>
       <w:bookmarkEnd w:id="0"/>
     </w:p>
@@ -62,6 +599,467 @@
     </w:sectPr>
   </w:body>
 </w:document>
+</file>
+
+<file path=word/numbering.xml><?xml version="1.0" encoding="utf-8"?>
+<w:numbering xmlns:wpc="http://schemas.microsoft.com/office/word/2010/wordprocessingCanvas" xmlns:mc="http://schemas.openxmlformats.org/markup-compatibility/2006" xmlns:o="urn:schemas-microsoft-com:office:office" xmlns:r="http://schemas.openxmlformats.org/officeDocument/2006/relationships" xmlns:m="http://schemas.openxmlformats.org/officeDocument/2006/math" xmlns:v="urn:schemas-microsoft-com:vml" xmlns:wp14="http://schemas.microsoft.com/office/word/2010/wordprocessingDrawing" xmlns:wp="http://schemas.openxmlformats.org/drawingml/2006/wordprocessingDrawing" xmlns:w10="urn:schemas-microsoft-com:office:word" xmlns:w="http://schemas.openxmlformats.org/wordprocessingml/2006/main" xmlns:w14="http://schemas.microsoft.com/office/word/2010/wordml" xmlns:w15="http://schemas.microsoft.com/office/word/2012/wordml" xmlns:wpg="http://schemas.microsoft.com/office/word/2010/wordprocessingGroup" xmlns:wpi="http://schemas.microsoft.com/office/word/2010/wordprocessingInk" xmlns:wne="http://schemas.microsoft.com/office/word/2006/wordml" xmlns:wps="http://schemas.microsoft.com/office/word/2010/wordprocessingShape" mc:Ignorable="w14 w15 wp14">
+  <w:abstractNum w:abstractNumId="0" w15:restartNumberingAfterBreak="0">
+    <w:nsid w:val="58724326"/>
+    <w:multiLevelType w:val="multilevel"/>
+    <w:tmpl w:val="9CE6A06C"/>
+    <w:lvl w:ilvl="0">
+      <w:start w:val="1"/>
+      <w:numFmt w:val="bullet"/>
+      <w:lvlText w:val=""/>
+      <w:lvlJc w:val="left"/>
+      <w:pPr>
+        <w:tabs>
+          <w:tab w:val="num" w:pos="720"/>
+        </w:tabs>
+        <w:ind w:left="720" w:hanging="360"/>
+      </w:pPr>
+      <w:rPr>
+        <w:rFonts w:ascii="Symbol" w:hAnsi="Symbol" w:hint="default"/>
+        <w:sz w:val="20"/>
+      </w:rPr>
+    </w:lvl>
+    <w:lvl w:ilvl="1" w:tentative="1">
+      <w:start w:val="1"/>
+      <w:numFmt w:val="bullet"/>
+      <w:lvlText w:val="o"/>
+      <w:lvlJc w:val="left"/>
+      <w:pPr>
+        <w:tabs>
+          <w:tab w:val="num" w:pos="1440"/>
+        </w:tabs>
+        <w:ind w:left="1440" w:hanging="360"/>
+      </w:pPr>
+      <w:rPr>
+        <w:rFonts w:ascii="Courier New" w:hAnsi="Courier New" w:hint="default"/>
+        <w:sz w:val="20"/>
+      </w:rPr>
+    </w:lvl>
+    <w:lvl w:ilvl="2" w:tentative="1">
+      <w:start w:val="1"/>
+      <w:numFmt w:val="bullet"/>
+      <w:lvlText w:val=""/>
+      <w:lvlJc w:val="left"/>
+      <w:pPr>
+        <w:tabs>
+          <w:tab w:val="num" w:pos="2160"/>
+        </w:tabs>
+        <w:ind w:left="2160" w:hanging="360"/>
+      </w:pPr>
+      <w:rPr>
+        <w:rFonts w:ascii="Wingdings" w:hAnsi="Wingdings" w:hint="default"/>
+        <w:sz w:val="20"/>
+      </w:rPr>
+    </w:lvl>
+    <w:lvl w:ilvl="3" w:tentative="1">
+      <w:start w:val="1"/>
+      <w:numFmt w:val="bullet"/>
+      <w:lvlText w:val=""/>
+      <w:lvlJc w:val="left"/>
+      <w:pPr>
+        <w:tabs>
+          <w:tab w:val="num" w:pos="2880"/>
+        </w:tabs>
+        <w:ind w:left="2880" w:hanging="360"/>
+      </w:pPr>
+      <w:rPr>
+        <w:rFonts w:ascii="Wingdings" w:hAnsi="Wingdings" w:hint="default"/>
+        <w:sz w:val="20"/>
+      </w:rPr>
+    </w:lvl>
+    <w:lvl w:ilvl="4" w:tentative="1">
+      <w:start w:val="1"/>
+      <w:numFmt w:val="bullet"/>
+      <w:lvlText w:val=""/>
+      <w:lvlJc w:val="left"/>
+      <w:pPr>
+        <w:tabs>
+          <w:tab w:val="num" w:pos="3600"/>
+        </w:tabs>
+        <w:ind w:left="3600" w:hanging="360"/>
+      </w:pPr>
+      <w:rPr>
+        <w:rFonts w:ascii="Wingdings" w:hAnsi="Wingdings" w:hint="default"/>
+        <w:sz w:val="20"/>
+      </w:rPr>
+    </w:lvl>
+    <w:lvl w:ilvl="5" w:tentative="1">
+      <w:start w:val="1"/>
+      <w:numFmt w:val="bullet"/>
+      <w:lvlText w:val=""/>
+      <w:lvlJc w:val="left"/>
+      <w:pPr>
+        <w:tabs>
+          <w:tab w:val="num" w:pos="4320"/>
+        </w:tabs>
+        <w:ind w:left="4320" w:hanging="360"/>
+      </w:pPr>
+      <w:rPr>
+        <w:rFonts w:ascii="Wingdings" w:hAnsi="Wingdings" w:hint="default"/>
+        <w:sz w:val="20"/>
+      </w:rPr>
+    </w:lvl>
+    <w:lvl w:ilvl="6" w:tentative="1">
+      <w:start w:val="1"/>
+      <w:numFmt w:val="bullet"/>
+      <w:lvlText w:val=""/>
+      <w:lvlJc w:val="left"/>
+      <w:pPr>
+        <w:tabs>
+          <w:tab w:val="num" w:pos="5040"/>
+        </w:tabs>
+        <w:ind w:left="5040" w:hanging="360"/>
+      </w:pPr>
+      <w:rPr>
+        <w:rFonts w:ascii="Wingdings" w:hAnsi="Wingdings" w:hint="default"/>
+        <w:sz w:val="20"/>
+      </w:rPr>
+    </w:lvl>
+    <w:lvl w:ilvl="7" w:tentative="1">
+      <w:start w:val="1"/>
+      <w:numFmt w:val="bullet"/>
+      <w:lvlText w:val=""/>
+      <w:lvlJc w:val="left"/>
+      <w:pPr>
+        <w:tabs>
+          <w:tab w:val="num" w:pos="5760"/>
+        </w:tabs>
+        <w:ind w:left="5760" w:hanging="360"/>
+      </w:pPr>
+      <w:rPr>
+        <w:rFonts w:ascii="Wingdings" w:hAnsi="Wingdings" w:hint="default"/>
+        <w:sz w:val="20"/>
+      </w:rPr>
+    </w:lvl>
+    <w:lvl w:ilvl="8" w:tentative="1">
+      <w:start w:val="1"/>
+      <w:numFmt w:val="bullet"/>
+      <w:lvlText w:val=""/>
+      <w:lvlJc w:val="left"/>
+      <w:pPr>
+        <w:tabs>
+          <w:tab w:val="num" w:pos="6480"/>
+        </w:tabs>
+        <w:ind w:left="6480" w:hanging="360"/>
+      </w:pPr>
+      <w:rPr>
+        <w:rFonts w:ascii="Wingdings" w:hAnsi="Wingdings" w:hint="default"/>
+        <w:sz w:val="20"/>
+      </w:rPr>
+    </w:lvl>
+  </w:abstractNum>
+  <w:abstractNum w:abstractNumId="1" w15:restartNumberingAfterBreak="0">
+    <w:nsid w:val="64EB569C"/>
+    <w:multiLevelType w:val="multilevel"/>
+    <w:tmpl w:val="B044BFA0"/>
+    <w:lvl w:ilvl="0">
+      <w:start w:val="1"/>
+      <w:numFmt w:val="bullet"/>
+      <w:lvlText w:val=""/>
+      <w:lvlJc w:val="left"/>
+      <w:pPr>
+        <w:tabs>
+          <w:tab w:val="num" w:pos="720"/>
+        </w:tabs>
+        <w:ind w:left="720" w:hanging="360"/>
+      </w:pPr>
+      <w:rPr>
+        <w:rFonts w:ascii="Symbol" w:hAnsi="Symbol" w:hint="default"/>
+        <w:sz w:val="20"/>
+      </w:rPr>
+    </w:lvl>
+    <w:lvl w:ilvl="1" w:tentative="1">
+      <w:start w:val="1"/>
+      <w:numFmt w:val="bullet"/>
+      <w:lvlText w:val="o"/>
+      <w:lvlJc w:val="left"/>
+      <w:pPr>
+        <w:tabs>
+          <w:tab w:val="num" w:pos="1440"/>
+        </w:tabs>
+        <w:ind w:left="1440" w:hanging="360"/>
+      </w:pPr>
+      <w:rPr>
+        <w:rFonts w:ascii="Courier New" w:hAnsi="Courier New" w:hint="default"/>
+        <w:sz w:val="20"/>
+      </w:rPr>
+    </w:lvl>
+    <w:lvl w:ilvl="2" w:tentative="1">
+      <w:start w:val="1"/>
+      <w:numFmt w:val="bullet"/>
+      <w:lvlText w:val=""/>
+      <w:lvlJc w:val="left"/>
+      <w:pPr>
+        <w:tabs>
+          <w:tab w:val="num" w:pos="2160"/>
+        </w:tabs>
+        <w:ind w:left="2160" w:hanging="360"/>
+      </w:pPr>
+      <w:rPr>
+        <w:rFonts w:ascii="Wingdings" w:hAnsi="Wingdings" w:hint="default"/>
+        <w:sz w:val="20"/>
+      </w:rPr>
+    </w:lvl>
+    <w:lvl w:ilvl="3" w:tentative="1">
+      <w:start w:val="1"/>
+      <w:numFmt w:val="bullet"/>
+      <w:lvlText w:val=""/>
+      <w:lvlJc w:val="left"/>
+      <w:pPr>
+        <w:tabs>
+          <w:tab w:val="num" w:pos="2880"/>
+        </w:tabs>
+        <w:ind w:left="2880" w:hanging="360"/>
+      </w:pPr>
+      <w:rPr>
+        <w:rFonts w:ascii="Wingdings" w:hAnsi="Wingdings" w:hint="default"/>
+        <w:sz w:val="20"/>
+      </w:rPr>
+    </w:lvl>
+    <w:lvl w:ilvl="4" w:tentative="1">
+      <w:start w:val="1"/>
+      <w:numFmt w:val="bullet"/>
+      <w:lvlText w:val=""/>
+      <w:lvlJc w:val="left"/>
+      <w:pPr>
+        <w:tabs>
+          <w:tab w:val="num" w:pos="3600"/>
+        </w:tabs>
+        <w:ind w:left="3600" w:hanging="360"/>
+      </w:pPr>
+      <w:rPr>
+        <w:rFonts w:ascii="Wingdings" w:hAnsi="Wingdings" w:hint="default"/>
+        <w:sz w:val="20"/>
+      </w:rPr>
+    </w:lvl>
+    <w:lvl w:ilvl="5" w:tentative="1">
+      <w:start w:val="1"/>
+      <w:numFmt w:val="bullet"/>
+      <w:lvlText w:val=""/>
+      <w:lvlJc w:val="left"/>
+      <w:pPr>
+        <w:tabs>
+          <w:tab w:val="num" w:pos="4320"/>
+        </w:tabs>
+        <w:ind w:left="4320" w:hanging="360"/>
+      </w:pPr>
+      <w:rPr>
+        <w:rFonts w:ascii="Wingdings" w:hAnsi="Wingdings" w:hint="default"/>
+        <w:sz w:val="20"/>
+      </w:rPr>
+    </w:lvl>
+    <w:lvl w:ilvl="6" w:tentative="1">
+      <w:start w:val="1"/>
+      <w:numFmt w:val="bullet"/>
+      <w:lvlText w:val=""/>
+      <w:lvlJc w:val="left"/>
+      <w:pPr>
+        <w:tabs>
+          <w:tab w:val="num" w:pos="5040"/>
+        </w:tabs>
+        <w:ind w:left="5040" w:hanging="360"/>
+      </w:pPr>
+      <w:rPr>
+        <w:rFonts w:ascii="Wingdings" w:hAnsi="Wingdings" w:hint="default"/>
+        <w:sz w:val="20"/>
+      </w:rPr>
+    </w:lvl>
+    <w:lvl w:ilvl="7" w:tentative="1">
+      <w:start w:val="1"/>
+      <w:numFmt w:val="bullet"/>
+      <w:lvlText w:val=""/>
+      <w:lvlJc w:val="left"/>
+      <w:pPr>
+        <w:tabs>
+          <w:tab w:val="num" w:pos="5760"/>
+        </w:tabs>
+        <w:ind w:left="5760" w:hanging="360"/>
+      </w:pPr>
+      <w:rPr>
+        <w:rFonts w:ascii="Wingdings" w:hAnsi="Wingdings" w:hint="default"/>
+        <w:sz w:val="20"/>
+      </w:rPr>
+    </w:lvl>
+    <w:lvl w:ilvl="8" w:tentative="1">
+      <w:start w:val="1"/>
+      <w:numFmt w:val="bullet"/>
+      <w:lvlText w:val=""/>
+      <w:lvlJc w:val="left"/>
+      <w:pPr>
+        <w:tabs>
+          <w:tab w:val="num" w:pos="6480"/>
+        </w:tabs>
+        <w:ind w:left="6480" w:hanging="360"/>
+      </w:pPr>
+      <w:rPr>
+        <w:rFonts w:ascii="Wingdings" w:hAnsi="Wingdings" w:hint="default"/>
+        <w:sz w:val="20"/>
+      </w:rPr>
+    </w:lvl>
+  </w:abstractNum>
+  <w:abstractNum w:abstractNumId="2" w15:restartNumberingAfterBreak="0">
+    <w:nsid w:val="703606FF"/>
+    <w:multiLevelType w:val="multilevel"/>
+    <w:tmpl w:val="3C4231CE"/>
+    <w:lvl w:ilvl="0">
+      <w:start w:val="1"/>
+      <w:numFmt w:val="bullet"/>
+      <w:lvlText w:val=""/>
+      <w:lvlJc w:val="left"/>
+      <w:pPr>
+        <w:tabs>
+          <w:tab w:val="num" w:pos="720"/>
+        </w:tabs>
+        <w:ind w:left="720" w:hanging="360"/>
+      </w:pPr>
+      <w:rPr>
+        <w:rFonts w:ascii="Symbol" w:hAnsi="Symbol" w:hint="default"/>
+        <w:sz w:val="20"/>
+      </w:rPr>
+    </w:lvl>
+    <w:lvl w:ilvl="1" w:tentative="1">
+      <w:start w:val="1"/>
+      <w:numFmt w:val="bullet"/>
+      <w:lvlText w:val="o"/>
+      <w:lvlJc w:val="left"/>
+      <w:pPr>
+        <w:tabs>
+          <w:tab w:val="num" w:pos="1440"/>
+        </w:tabs>
+        <w:ind w:left="1440" w:hanging="360"/>
+      </w:pPr>
+      <w:rPr>
+        <w:rFonts w:ascii="Courier New" w:hAnsi="Courier New" w:hint="default"/>
+        <w:sz w:val="20"/>
+      </w:rPr>
+    </w:lvl>
+    <w:lvl w:ilvl="2" w:tentative="1">
+      <w:start w:val="1"/>
+      <w:numFmt w:val="bullet"/>
+      <w:lvlText w:val=""/>
+      <w:lvlJc w:val="left"/>
+      <w:pPr>
+        <w:tabs>
+          <w:tab w:val="num" w:pos="2160"/>
+        </w:tabs>
+        <w:ind w:left="2160" w:hanging="360"/>
+      </w:pPr>
+      <w:rPr>
+        <w:rFonts w:ascii="Wingdings" w:hAnsi="Wingdings" w:hint="default"/>
+        <w:sz w:val="20"/>
+      </w:rPr>
+    </w:lvl>
+    <w:lvl w:ilvl="3" w:tentative="1">
+      <w:start w:val="1"/>
+      <w:numFmt w:val="bullet"/>
+      <w:lvlText w:val=""/>
+      <w:lvlJc w:val="left"/>
+      <w:pPr>
+        <w:tabs>
+          <w:tab w:val="num" w:pos="2880"/>
+        </w:tabs>
+        <w:ind w:left="2880" w:hanging="360"/>
+      </w:pPr>
+      <w:rPr>
+        <w:rFonts w:ascii="Wingdings" w:hAnsi="Wingdings" w:hint="default"/>
+        <w:sz w:val="20"/>
+      </w:rPr>
+    </w:lvl>
+    <w:lvl w:ilvl="4" w:tentative="1">
+      <w:start w:val="1"/>
+      <w:numFmt w:val="bullet"/>
+      <w:lvlText w:val=""/>
+      <w:lvlJc w:val="left"/>
+      <w:pPr>
+        <w:tabs>
+          <w:tab w:val="num" w:pos="3600"/>
+        </w:tabs>
+        <w:ind w:left="3600" w:hanging="360"/>
+      </w:pPr>
+      <w:rPr>
+        <w:rFonts w:ascii="Wingdings" w:hAnsi="Wingdings" w:hint="default"/>
+        <w:sz w:val="20"/>
+      </w:rPr>
+    </w:lvl>
+    <w:lvl w:ilvl="5" w:tentative="1">
+      <w:start w:val="1"/>
+      <w:numFmt w:val="bullet"/>
+      <w:lvlText w:val=""/>
+      <w:lvlJc w:val="left"/>
+      <w:pPr>
+        <w:tabs>
+          <w:tab w:val="num" w:pos="4320"/>
+        </w:tabs>
+        <w:ind w:left="4320" w:hanging="360"/>
+      </w:pPr>
+      <w:rPr>
+        <w:rFonts w:ascii="Wingdings" w:hAnsi="Wingdings" w:hint="default"/>
+        <w:sz w:val="20"/>
+      </w:rPr>
+    </w:lvl>
+    <w:lvl w:ilvl="6" w:tentative="1">
+      <w:start w:val="1"/>
+      <w:numFmt w:val="bullet"/>
+      <w:lvlText w:val=""/>
+      <w:lvlJc w:val="left"/>
+      <w:pPr>
+        <w:tabs>
+          <w:tab w:val="num" w:pos="5040"/>
+        </w:tabs>
+        <w:ind w:left="5040" w:hanging="360"/>
+      </w:pPr>
+      <w:rPr>
+        <w:rFonts w:ascii="Wingdings" w:hAnsi="Wingdings" w:hint="default"/>
+        <w:sz w:val="20"/>
+      </w:rPr>
+    </w:lvl>
+    <w:lvl w:ilvl="7" w:tentative="1">
+      <w:start w:val="1"/>
+      <w:numFmt w:val="bullet"/>
+      <w:lvlText w:val=""/>
+      <w:lvlJc w:val="left"/>
+      <w:pPr>
+        <w:tabs>
+          <w:tab w:val="num" w:pos="5760"/>
+        </w:tabs>
+        <w:ind w:left="5760" w:hanging="360"/>
+      </w:pPr>
+      <w:rPr>
+        <w:rFonts w:ascii="Wingdings" w:hAnsi="Wingdings" w:hint="default"/>
+        <w:sz w:val="20"/>
+      </w:rPr>
+    </w:lvl>
+    <w:lvl w:ilvl="8" w:tentative="1">
+      <w:start w:val="1"/>
+      <w:numFmt w:val="bullet"/>
+      <w:lvlText w:val=""/>
+      <w:lvlJc w:val="left"/>
+      <w:pPr>
+        <w:tabs>
+          <w:tab w:val="num" w:pos="6480"/>
+        </w:tabs>
+        <w:ind w:left="6480" w:hanging="360"/>
+      </w:pPr>
+      <w:rPr>
+        <w:rFonts w:ascii="Wingdings" w:hAnsi="Wingdings" w:hint="default"/>
+        <w:sz w:val="20"/>
+      </w:rPr>
+    </w:lvl>
+  </w:abstractNum>
+  <w:num w:numId="1">
+    <w:abstractNumId w:val="0"/>
+  </w:num>
+  <w:num w:numId="2">
+    <w:abstractNumId w:val="1"/>
+  </w:num>
+  <w:num w:numId="3">
+    <w:abstractNumId w:val="2"/>
+  </w:num>
+</w:numbering>
 </file>
 
 <file path=word/styles.xml><?xml version="1.0" encoding="utf-8"?>
@@ -485,6 +1483,19 @@
     <w:semiHidden/>
     <w:unhideWhenUsed/>
   </w:style>
+  <w:style w:type="character" w:styleId="HTMLCode">
+    <w:name w:val="HTML Code"/>
+    <w:basedOn w:val="DefaultParagraphFont"/>
+    <w:uiPriority w:val="99"/>
+    <w:semiHidden/>
+    <w:unhideWhenUsed/>
+    <w:rsid w:val="00F44B15"/>
+    <w:rPr>
+      <w:rFonts w:ascii="Courier New" w:eastAsia="Times New Roman" w:hAnsi="Courier New" w:cs="Courier New"/>
+      <w:sz w:val="20"/>
+      <w:szCs w:val="20"/>
+    </w:rPr>
+  </w:style>
 </w:styles>
 </file>
 

</xml_diff>

<commit_message>
Postavljamo osnovu za formiranje PlugIn-a Nonce Example
</commit_message>
<xml_diff>
--- a/ReadMe.docx
+++ b/ReadMe.docx
@@ -4,53 +4,590 @@
   <w:body>
     <w:p>
       <w:proofErr w:type="spellStart"/>
-      <w:r>
-        <w:t>Prvi</w:t>
+      <w:proofErr w:type="gramStart"/>
+      <w:r>
+        <w:t>pravimo</w:t>
       </w:r>
       <w:proofErr w:type="spellEnd"/>
-      <w:r>
-        <w:t xml:space="preserve"> commit, </w:t>
+      <w:proofErr w:type="gramEnd"/>
+      <w:r>
+        <w:t xml:space="preserve"> </w:t>
       </w:r>
       <w:proofErr w:type="spellStart"/>
       <w:r>
+        <w:t>strukturu</w:t>
+      </w:r>
+      <w:proofErr w:type="spellEnd"/>
+      <w:r>
+        <w:t xml:space="preserve"> </w:t>
+      </w:r>
+      <w:proofErr w:type="spellStart"/>
+      <w:r>
+        <w:t>foldera</w:t>
+      </w:r>
+      <w:proofErr w:type="spellEnd"/>
+      <w:r>
+        <w:t xml:space="preserve"> </w:t>
+      </w:r>
+      <w:proofErr w:type="spellStart"/>
+      <w:r>
         <w:t>za</w:t>
       </w:r>
       <w:proofErr w:type="spellEnd"/>
       <w:r>
+        <w:t xml:space="preserve"> Plugin</w:t>
+      </w:r>
+    </w:p>
+    <w:p/>
+    <w:p>
+      <w:pPr>
+        <w:spacing w:after="0" w:line="240" w:lineRule="auto"/>
+        <w:rPr>
+          <w:rFonts w:ascii="Times New Roman" w:eastAsia="Times New Roman" w:hAnsi="Times New Roman" w:cs="Times New Roman"/>
+          <w:sz w:val="24"/>
+          <w:szCs w:val="24"/>
+        </w:rPr>
+      </w:pPr>
+      <w:proofErr w:type="gramStart"/>
+      <w:r>
+        <w:rPr>
+          <w:rFonts w:ascii="Times New Roman" w:eastAsia="Times New Roman" w:hAnsi="Symbol" w:cs="Times New Roman"/>
+          <w:sz w:val="24"/>
+          <w:szCs w:val="24"/>
+        </w:rPr>
+        <w:t></w:t>
+      </w:r>
+      <w:r>
+        <w:rPr>
+          <w:rFonts w:ascii="Times New Roman" w:eastAsia="Times New Roman" w:hAnsi="Times New Roman" w:cs="Times New Roman"/>
+          <w:sz w:val="24"/>
+          <w:szCs w:val="24"/>
+        </w:rPr>
+        <w:t xml:space="preserve">  </w:t>
+      </w:r>
+      <w:proofErr w:type="spellStart"/>
+      <w:r>
+        <w:rPr>
+          <w:rFonts w:ascii="Courier New" w:eastAsia="Times New Roman" w:hAnsi="Courier New" w:cs="Courier New"/>
+          <w:sz w:val="20"/>
+          <w:szCs w:val="20"/>
+        </w:rPr>
+        <w:t>plugin.php</w:t>
+      </w:r>
+      <w:proofErr w:type="spellEnd"/>
+      <w:proofErr w:type="gramEnd"/>
+      <w:r>
+        <w:rPr>
+          <w:rFonts w:ascii="Times New Roman" w:eastAsia="Times New Roman" w:hAnsi="Times New Roman" w:cs="Times New Roman"/>
+          <w:sz w:val="24"/>
+          <w:szCs w:val="24"/>
+        </w:rPr>
+        <w:t xml:space="preserve">: Primary plugin file </w:t>
+      </w:r>
+    </w:p>
+    <w:p>
+      <w:pPr>
+        <w:spacing w:after="0" w:line="240" w:lineRule="auto"/>
+        <w:rPr>
+          <w:rFonts w:ascii="Times New Roman" w:eastAsia="Times New Roman" w:hAnsi="Times New Roman" w:cs="Times New Roman"/>
+          <w:sz w:val="24"/>
+          <w:szCs w:val="24"/>
+        </w:rPr>
+      </w:pPr>
+      <w:proofErr w:type="gramStart"/>
+      <w:r>
+        <w:rPr>
+          <w:rFonts w:ascii="Times New Roman" w:eastAsia="Times New Roman" w:hAnsi="Symbol" w:cs="Times New Roman"/>
+          <w:sz w:val="24"/>
+          <w:szCs w:val="24"/>
+        </w:rPr>
+        <w:t></w:t>
+      </w:r>
+      <w:r>
+        <w:rPr>
+          <w:rFonts w:ascii="Times New Roman" w:eastAsia="Times New Roman" w:hAnsi="Times New Roman" w:cs="Times New Roman"/>
+          <w:sz w:val="24"/>
+          <w:szCs w:val="24"/>
+        </w:rPr>
+        <w:t xml:space="preserve">  </w:t>
+      </w:r>
+      <w:proofErr w:type="spellStart"/>
+      <w:r>
+        <w:rPr>
+          <w:rFonts w:ascii="Courier New" w:eastAsia="Times New Roman" w:hAnsi="Courier New" w:cs="Courier New"/>
+          <w:sz w:val="20"/>
+          <w:szCs w:val="20"/>
+        </w:rPr>
+        <w:t>uninstall.php</w:t>
+      </w:r>
+      <w:proofErr w:type="spellEnd"/>
+      <w:proofErr w:type="gramEnd"/>
+      <w:r>
+        <w:rPr>
+          <w:rFonts w:ascii="Times New Roman" w:eastAsia="Times New Roman" w:hAnsi="Times New Roman" w:cs="Times New Roman"/>
+          <w:sz w:val="24"/>
+          <w:szCs w:val="24"/>
+        </w:rPr>
+        <w:t xml:space="preserve">: Uninstall file </w:t>
+      </w:r>
+    </w:p>
+    <w:p>
+      <w:pPr>
+        <w:spacing w:after="0" w:line="240" w:lineRule="auto"/>
+        <w:rPr>
+          <w:rFonts w:ascii="Times New Roman" w:eastAsia="Times New Roman" w:hAnsi="Times New Roman" w:cs="Times New Roman"/>
+          <w:sz w:val="24"/>
+          <w:szCs w:val="24"/>
+        </w:rPr>
+      </w:pPr>
+      <w:proofErr w:type="gramStart"/>
+      <w:r>
+        <w:rPr>
+          <w:rFonts w:ascii="Times New Roman" w:eastAsia="Times New Roman" w:hAnsi="Symbol" w:cs="Times New Roman"/>
+          <w:sz w:val="24"/>
+          <w:szCs w:val="24"/>
+        </w:rPr>
+        <w:t></w:t>
+      </w:r>
+      <w:r>
+        <w:rPr>
+          <w:rFonts w:ascii="Times New Roman" w:eastAsia="Times New Roman" w:hAnsi="Times New Roman" w:cs="Times New Roman"/>
+          <w:sz w:val="24"/>
+          <w:szCs w:val="24"/>
+        </w:rPr>
+        <w:t xml:space="preserve">  </w:t>
+      </w:r>
+      <w:r>
+        <w:rPr>
+          <w:rFonts w:ascii="Courier New" w:eastAsia="Times New Roman" w:hAnsi="Courier New" w:cs="Courier New"/>
+          <w:sz w:val="20"/>
+          <w:szCs w:val="20"/>
+        </w:rPr>
+        <w:t>/</w:t>
+      </w:r>
+      <w:proofErr w:type="spellStart"/>
+      <w:proofErr w:type="gramEnd"/>
+      <w:r>
+        <w:rPr>
+          <w:rFonts w:ascii="Courier New" w:eastAsia="Times New Roman" w:hAnsi="Courier New" w:cs="Courier New"/>
+          <w:sz w:val="20"/>
+          <w:szCs w:val="20"/>
+        </w:rPr>
+        <w:t>src</w:t>
+      </w:r>
+      <w:proofErr w:type="spellEnd"/>
+      <w:r>
+        <w:rPr>
+          <w:rFonts w:ascii="Times New Roman" w:eastAsia="Times New Roman" w:hAnsi="Times New Roman" w:cs="Times New Roman"/>
+          <w:sz w:val="24"/>
+          <w:szCs w:val="24"/>
+        </w:rPr>
+        <w:t xml:space="preserve">: PHP source code </w:t>
+      </w:r>
+    </w:p>
+    <w:p>
+      <w:pPr>
+        <w:numPr>
+          <w:ilvl w:val="0"/>
+          <w:numId w:val="1"/>
+        </w:numPr>
+        <w:spacing w:before="100" w:beforeAutospacing="1" w:after="100" w:afterAutospacing="1" w:line="240" w:lineRule="auto"/>
+        <w:rPr>
+          <w:rFonts w:ascii="Times New Roman" w:eastAsia="Times New Roman" w:hAnsi="Times New Roman" w:cs="Times New Roman"/>
+          <w:sz w:val="24"/>
+          <w:szCs w:val="24"/>
+        </w:rPr>
+      </w:pPr>
+      <w:proofErr w:type="spellStart"/>
+      <w:r>
+        <w:rPr>
+          <w:rFonts w:ascii="Courier New" w:eastAsia="Times New Roman" w:hAnsi="Courier New" w:cs="Courier New"/>
+          <w:sz w:val="20"/>
+          <w:szCs w:val="20"/>
+        </w:rPr>
+        <w:t>Activator.php</w:t>
+      </w:r>
+      <w:proofErr w:type="spellEnd"/>
+      <w:r>
+        <w:rPr>
+          <w:rFonts w:ascii="Times New Roman" w:eastAsia="Times New Roman" w:hAnsi="Times New Roman" w:cs="Times New Roman"/>
+          <w:sz w:val="24"/>
+          <w:szCs w:val="24"/>
+        </w:rPr>
+        <w:t>: Activation class</w:t>
+      </w:r>
+    </w:p>
+    <w:p>
+      <w:pPr>
+        <w:numPr>
+          <w:ilvl w:val="0"/>
+          <w:numId w:val="1"/>
+        </w:numPr>
+        <w:spacing w:before="100" w:beforeAutospacing="1" w:after="100" w:afterAutospacing="1" w:line="240" w:lineRule="auto"/>
+        <w:rPr>
+          <w:rFonts w:ascii="Times New Roman" w:eastAsia="Times New Roman" w:hAnsi="Times New Roman" w:cs="Times New Roman"/>
+          <w:sz w:val="24"/>
+          <w:szCs w:val="24"/>
+        </w:rPr>
+      </w:pPr>
+      <w:proofErr w:type="spellStart"/>
+      <w:r>
+        <w:rPr>
+          <w:rFonts w:ascii="Courier New" w:eastAsia="Times New Roman" w:hAnsi="Courier New" w:cs="Courier New"/>
+          <w:sz w:val="20"/>
+          <w:szCs w:val="20"/>
+        </w:rPr>
+        <w:t>Deactivator.php</w:t>
+      </w:r>
+      <w:proofErr w:type="spellEnd"/>
+      <w:r>
+        <w:rPr>
+          <w:rFonts w:ascii="Times New Roman" w:eastAsia="Times New Roman" w:hAnsi="Times New Roman" w:cs="Times New Roman"/>
+          <w:sz w:val="24"/>
+          <w:szCs w:val="24"/>
+        </w:rPr>
+        <w:t>: Deactivation class</w:t>
+      </w:r>
+    </w:p>
+    <w:p>
+      <w:pPr>
+        <w:numPr>
+          <w:ilvl w:val="0"/>
+          <w:numId w:val="1"/>
+        </w:numPr>
+        <w:spacing w:before="100" w:beforeAutospacing="1" w:after="100" w:afterAutospacing="1" w:line="240" w:lineRule="auto"/>
+        <w:rPr>
+          <w:rFonts w:ascii="Times New Roman" w:eastAsia="Times New Roman" w:hAnsi="Times New Roman" w:cs="Times New Roman"/>
+          <w:sz w:val="24"/>
+          <w:szCs w:val="24"/>
+        </w:rPr>
+      </w:pPr>
+      <w:proofErr w:type="spellStart"/>
+      <w:r>
+        <w:rPr>
+          <w:rFonts w:ascii="Courier New" w:eastAsia="Times New Roman" w:hAnsi="Courier New" w:cs="Courier New"/>
+          <w:sz w:val="20"/>
+          <w:szCs w:val="20"/>
+        </w:rPr>
+        <w:t>Plugin.php</w:t>
+      </w:r>
+      <w:proofErr w:type="spellEnd"/>
+      <w:r>
+        <w:rPr>
+          <w:rFonts w:ascii="Times New Roman" w:eastAsia="Times New Roman" w:hAnsi="Times New Roman" w:cs="Times New Roman"/>
+          <w:sz w:val="24"/>
+          <w:szCs w:val="24"/>
+        </w:rPr>
+        <w:t>: Primary plugin class</w:t>
+      </w:r>
+    </w:p>
+    <w:p>
+      <w:pPr>
+        <w:spacing w:after="0" w:line="240" w:lineRule="auto"/>
+        <w:rPr>
+          <w:rFonts w:ascii="Times New Roman" w:eastAsia="Times New Roman" w:hAnsi="Times New Roman" w:cs="Times New Roman"/>
+          <w:sz w:val="24"/>
+          <w:szCs w:val="24"/>
+        </w:rPr>
+      </w:pPr>
+      <w:proofErr w:type="gramStart"/>
+      <w:r>
+        <w:rPr>
+          <w:rFonts w:ascii="Times New Roman" w:eastAsia="Times New Roman" w:hAnsi="Symbol" w:cs="Times New Roman"/>
+          <w:sz w:val="24"/>
+          <w:szCs w:val="24"/>
+        </w:rPr>
+        <w:t></w:t>
+      </w:r>
+      <w:r>
+        <w:rPr>
+          <w:rFonts w:ascii="Times New Roman" w:eastAsia="Times New Roman" w:hAnsi="Times New Roman" w:cs="Times New Roman"/>
+          <w:sz w:val="24"/>
+          <w:szCs w:val="24"/>
+        </w:rPr>
+        <w:t xml:space="preserve">  </w:t>
+      </w:r>
+      <w:r>
+        <w:rPr>
+          <w:rFonts w:ascii="Courier New" w:eastAsia="Times New Roman" w:hAnsi="Courier New" w:cs="Courier New"/>
+          <w:sz w:val="20"/>
+          <w:szCs w:val="20"/>
+        </w:rPr>
+        <w:t>/</w:t>
+      </w:r>
+      <w:proofErr w:type="gramEnd"/>
+      <w:r>
+        <w:rPr>
+          <w:rFonts w:ascii="Courier New" w:eastAsia="Times New Roman" w:hAnsi="Courier New" w:cs="Courier New"/>
+          <w:sz w:val="20"/>
+          <w:szCs w:val="20"/>
+        </w:rPr>
+        <w:t>resources</w:t>
+      </w:r>
+      <w:r>
+        <w:rPr>
+          <w:rFonts w:ascii="Times New Roman" w:eastAsia="Times New Roman" w:hAnsi="Times New Roman" w:cs="Times New Roman"/>
+          <w:sz w:val="24"/>
+          <w:szCs w:val="24"/>
+        </w:rPr>
+        <w:t xml:space="preserve">: Development asset files </w:t>
+      </w:r>
+    </w:p>
+    <w:p>
+      <w:pPr>
+        <w:spacing w:after="0" w:line="240" w:lineRule="auto"/>
+        <w:rPr>
+          <w:rFonts w:ascii="Times New Roman" w:eastAsia="Times New Roman" w:hAnsi="Times New Roman" w:cs="Times New Roman"/>
+          <w:sz w:val="24"/>
+          <w:szCs w:val="24"/>
+        </w:rPr>
+      </w:pPr>
+      <w:proofErr w:type="gramStart"/>
+      <w:r>
+        <w:rPr>
+          <w:rFonts w:ascii="Times New Roman" w:eastAsia="Times New Roman" w:hAnsi="Symbol" w:cs="Times New Roman"/>
+          <w:sz w:val="24"/>
+          <w:szCs w:val="24"/>
+        </w:rPr>
+        <w:t></w:t>
+      </w:r>
+      <w:r>
+        <w:rPr>
+          <w:rFonts w:ascii="Times New Roman" w:eastAsia="Times New Roman" w:hAnsi="Times New Roman" w:cs="Times New Roman"/>
+          <w:sz w:val="24"/>
+          <w:szCs w:val="24"/>
+        </w:rPr>
+        <w:t xml:space="preserve">  </w:t>
+      </w:r>
+      <w:r>
+        <w:rPr>
+          <w:rFonts w:ascii="Courier New" w:eastAsia="Times New Roman" w:hAnsi="Courier New" w:cs="Courier New"/>
+          <w:sz w:val="20"/>
+          <w:szCs w:val="20"/>
+        </w:rPr>
+        <w:t>/</w:t>
+      </w:r>
+      <w:proofErr w:type="spellStart"/>
+      <w:proofErr w:type="gramEnd"/>
+      <w:r>
+        <w:rPr>
+          <w:rFonts w:ascii="Courier New" w:eastAsia="Times New Roman" w:hAnsi="Courier New" w:cs="Courier New"/>
+          <w:sz w:val="20"/>
+          <w:szCs w:val="20"/>
+        </w:rPr>
+        <w:t>css</w:t>
+      </w:r>
+      <w:proofErr w:type="spellEnd"/>
+      <w:r>
+        <w:rPr>
+          <w:rFonts w:ascii="Times New Roman" w:eastAsia="Times New Roman" w:hAnsi="Times New Roman" w:cs="Times New Roman"/>
+          <w:sz w:val="24"/>
+          <w:szCs w:val="24"/>
+        </w:rPr>
+        <w:t xml:space="preserve">: Development </w:t>
+      </w:r>
+      <w:proofErr w:type="spellStart"/>
+      <w:r>
+        <w:rPr>
+          <w:rFonts w:ascii="Times New Roman" w:eastAsia="Times New Roman" w:hAnsi="Times New Roman" w:cs="Times New Roman"/>
+          <w:sz w:val="24"/>
+          <w:szCs w:val="24"/>
+        </w:rPr>
+        <w:t>CSS</w:t>
+      </w:r>
+      <w:proofErr w:type="spellEnd"/>
+      <w:r>
+        <w:rPr>
+          <w:rFonts w:ascii="Times New Roman" w:eastAsia="Times New Roman" w:hAnsi="Times New Roman" w:cs="Times New Roman"/>
+          <w:sz w:val="24"/>
+          <w:szCs w:val="24"/>
+        </w:rPr>
         <w:t xml:space="preserve"> </w:t>
       </w:r>
+    </w:p>
+    <w:p>
+      <w:pPr>
+        <w:numPr>
+          <w:ilvl w:val="0"/>
+          <w:numId w:val="2"/>
+        </w:numPr>
+        <w:spacing w:before="100" w:beforeAutospacing="1" w:after="100" w:afterAutospacing="1" w:line="240" w:lineRule="auto"/>
+        <w:rPr>
+          <w:rFonts w:ascii="Times New Roman" w:eastAsia="Times New Roman" w:hAnsi="Times New Roman" w:cs="Times New Roman"/>
+          <w:sz w:val="24"/>
+          <w:szCs w:val="24"/>
+        </w:rPr>
+      </w:pPr>
+      <w:r>
+        <w:rPr>
+          <w:rFonts w:ascii="Courier New" w:eastAsia="Times New Roman" w:hAnsi="Courier New" w:cs="Courier New"/>
+          <w:sz w:val="20"/>
+          <w:szCs w:val="20"/>
+        </w:rPr>
+        <w:t>/</w:t>
+      </w:r>
       <w:proofErr w:type="spellStart"/>
       <w:r>
-        <w:t>lekcije</w:t>
+        <w:rPr>
+          <w:rFonts w:ascii="Courier New" w:eastAsia="Times New Roman" w:hAnsi="Courier New" w:cs="Courier New"/>
+          <w:sz w:val="20"/>
+          <w:szCs w:val="20"/>
+        </w:rPr>
+        <w:t>js</w:t>
       </w:r>
       <w:proofErr w:type="spellEnd"/>
       <w:r>
-        <w:t xml:space="preserve"> </w:t>
+        <w:rPr>
+          <w:rFonts w:ascii="Times New Roman" w:eastAsia="Times New Roman" w:hAnsi="Times New Roman" w:cs="Times New Roman"/>
+          <w:sz w:val="24"/>
+          <w:szCs w:val="24"/>
+        </w:rPr>
+        <w:t>: Development JavaScript</w:t>
+      </w:r>
+    </w:p>
+    <w:p>
+      <w:pPr>
+        <w:spacing w:after="0" w:line="240" w:lineRule="auto"/>
+        <w:rPr>
+          <w:rFonts w:ascii="Times New Roman" w:eastAsia="Times New Roman" w:hAnsi="Times New Roman" w:cs="Times New Roman"/>
+          <w:sz w:val="24"/>
+          <w:szCs w:val="24"/>
+        </w:rPr>
+      </w:pPr>
+      <w:proofErr w:type="gramStart"/>
+      <w:r>
+        <w:rPr>
+          <w:rFonts w:ascii="Times New Roman" w:eastAsia="Times New Roman" w:hAnsi="Symbol" w:cs="Times New Roman"/>
+          <w:sz w:val="24"/>
+          <w:szCs w:val="24"/>
+        </w:rPr>
+        <w:t></w:t>
+      </w:r>
+      <w:r>
+        <w:rPr>
+          <w:rFonts w:ascii="Times New Roman" w:eastAsia="Times New Roman" w:hAnsi="Times New Roman" w:cs="Times New Roman"/>
+          <w:sz w:val="24"/>
+          <w:szCs w:val="24"/>
+        </w:rPr>
+        <w:t xml:space="preserve">  </w:t>
+      </w:r>
+      <w:r>
+        <w:rPr>
+          <w:rFonts w:ascii="Courier New" w:eastAsia="Times New Roman" w:hAnsi="Courier New" w:cs="Courier New"/>
+          <w:sz w:val="20"/>
+          <w:szCs w:val="20"/>
+        </w:rPr>
+        <w:t>/</w:t>
+      </w:r>
+      <w:proofErr w:type="gramEnd"/>
+      <w:r>
+        <w:rPr>
+          <w:rFonts w:ascii="Courier New" w:eastAsia="Times New Roman" w:hAnsi="Courier New" w:cs="Courier New"/>
+          <w:sz w:val="20"/>
+          <w:szCs w:val="20"/>
+        </w:rPr>
+        <w:t>public</w:t>
+      </w:r>
+      <w:r>
+        <w:rPr>
+          <w:rFonts w:ascii="Times New Roman" w:eastAsia="Times New Roman" w:hAnsi="Times New Roman" w:cs="Times New Roman"/>
+          <w:sz w:val="24"/>
+          <w:szCs w:val="24"/>
+        </w:rPr>
+        <w:t xml:space="preserve">: Production asset files </w:t>
+      </w:r>
+    </w:p>
+    <w:p>
+      <w:pPr>
+        <w:numPr>
+          <w:ilvl w:val="0"/>
+          <w:numId w:val="3"/>
+        </w:numPr>
+        <w:spacing w:before="100" w:beforeAutospacing="1" w:after="100" w:afterAutospacing="1" w:line="240" w:lineRule="auto"/>
+        <w:rPr>
+          <w:rFonts w:ascii="Times New Roman" w:eastAsia="Times New Roman" w:hAnsi="Times New Roman" w:cs="Times New Roman"/>
+          <w:sz w:val="24"/>
+          <w:szCs w:val="24"/>
+        </w:rPr>
+      </w:pPr>
+      <w:r>
+        <w:rPr>
+          <w:rFonts w:ascii="Courier New" w:eastAsia="Times New Roman" w:hAnsi="Courier New" w:cs="Courier New"/>
+          <w:sz w:val="20"/>
+          <w:szCs w:val="20"/>
+        </w:rPr>
+        <w:t>/</w:t>
       </w:r>
       <w:proofErr w:type="spellStart"/>
       <w:r>
-        <w:t>koje</w:t>
+        <w:rPr>
+          <w:rFonts w:ascii="Courier New" w:eastAsia="Times New Roman" w:hAnsi="Courier New" w:cs="Courier New"/>
+          <w:sz w:val="20"/>
+          <w:szCs w:val="20"/>
+        </w:rPr>
+        <w:t>css</w:t>
       </w:r>
       <w:proofErr w:type="spellEnd"/>
       <w:r>
-        <w:t xml:space="preserve"> se </w:t>
+        <w:rPr>
+          <w:rFonts w:ascii="Times New Roman" w:eastAsia="Times New Roman" w:hAnsi="Times New Roman" w:cs="Times New Roman"/>
+          <w:sz w:val="24"/>
+          <w:szCs w:val="24"/>
+        </w:rPr>
+        <w:t xml:space="preserve">: Production </w:t>
       </w:r>
       <w:proofErr w:type="spellStart"/>
       <w:r>
-        <w:t>ticu</w:t>
+        <w:rPr>
+          <w:rFonts w:ascii="Times New Roman" w:eastAsia="Times New Roman" w:hAnsi="Times New Roman" w:cs="Times New Roman"/>
+          <w:sz w:val="24"/>
+          <w:szCs w:val="24"/>
+        </w:rPr>
+        <w:t>CSS</w:t>
       </w:r>
       <w:proofErr w:type="spellEnd"/>
-      <w:r>
-        <w:t xml:space="preserve"> </w:t>
+    </w:p>
+    <w:p>
+      <w:pPr>
+        <w:numPr>
+          <w:ilvl w:val="0"/>
+          <w:numId w:val="3"/>
+        </w:numPr>
+        <w:spacing w:before="100" w:beforeAutospacing="1" w:after="100" w:afterAutospacing="1" w:line="240" w:lineRule="auto"/>
+        <w:rPr>
+          <w:rFonts w:ascii="Times New Roman" w:eastAsia="Times New Roman" w:hAnsi="Times New Roman" w:cs="Times New Roman"/>
+          <w:sz w:val="24"/>
+          <w:szCs w:val="24"/>
+        </w:rPr>
+      </w:pPr>
+      <w:r>
+        <w:rPr>
+          <w:rFonts w:ascii="Courier New" w:eastAsia="Times New Roman" w:hAnsi="Courier New" w:cs="Courier New"/>
+          <w:sz w:val="20"/>
+          <w:szCs w:val="20"/>
+        </w:rPr>
+        <w:t>/</w:t>
       </w:r>
       <w:proofErr w:type="spellStart"/>
       <w:r>
-        <w:t>programiranja</w:t>
+        <w:rPr>
+          <w:rFonts w:ascii="Courier New" w:eastAsia="Times New Roman" w:hAnsi="Courier New" w:cs="Courier New"/>
+          <w:sz w:val="20"/>
+          <w:szCs w:val="20"/>
+        </w:rPr>
+        <w:t>js</w:t>
       </w:r>
       <w:proofErr w:type="spellEnd"/>
       <w:r>
-        <w:t xml:space="preserve"> WPpluginove</w:t>
-      </w:r>
+        <w:rPr>
+          <w:rFonts w:ascii="Times New Roman" w:eastAsia="Times New Roman" w:hAnsi="Times New Roman" w:cs="Times New Roman"/>
+          <w:sz w:val="24"/>
+          <w:szCs w:val="24"/>
+        </w:rPr>
+        <w:t>: Production JavaScript</w:t>
+      </w:r>
+    </w:p>
+    <w:p>
       <w:bookmarkStart w:id="0" w:name="_GoBack"/>
       <w:bookmarkEnd w:id="0"/>
     </w:p>
@@ -62,6 +599,467 @@
     </w:sectPr>
   </w:body>
 </w:document>
+</file>
+
+<file path=word/numbering.xml><?xml version="1.0" encoding="utf-8"?>
+<w:numbering xmlns:wpc="http://schemas.microsoft.com/office/word/2010/wordprocessingCanvas" xmlns:mc="http://schemas.openxmlformats.org/markup-compatibility/2006" xmlns:o="urn:schemas-microsoft-com:office:office" xmlns:r="http://schemas.openxmlformats.org/officeDocument/2006/relationships" xmlns:m="http://schemas.openxmlformats.org/officeDocument/2006/math" xmlns:v="urn:schemas-microsoft-com:vml" xmlns:wp14="http://schemas.microsoft.com/office/word/2010/wordprocessingDrawing" xmlns:wp="http://schemas.openxmlformats.org/drawingml/2006/wordprocessingDrawing" xmlns:w10="urn:schemas-microsoft-com:office:word" xmlns:w="http://schemas.openxmlformats.org/wordprocessingml/2006/main" xmlns:w14="http://schemas.microsoft.com/office/word/2010/wordml" xmlns:w15="http://schemas.microsoft.com/office/word/2012/wordml" xmlns:wpg="http://schemas.microsoft.com/office/word/2010/wordprocessingGroup" xmlns:wpi="http://schemas.microsoft.com/office/word/2010/wordprocessingInk" xmlns:wne="http://schemas.microsoft.com/office/word/2006/wordml" xmlns:wps="http://schemas.microsoft.com/office/word/2010/wordprocessingShape" mc:Ignorable="w14 w15 wp14">
+  <w:abstractNum w:abstractNumId="0" w15:restartNumberingAfterBreak="0">
+    <w:nsid w:val="58724326"/>
+    <w:multiLevelType w:val="multilevel"/>
+    <w:tmpl w:val="9CE6A06C"/>
+    <w:lvl w:ilvl="0">
+      <w:start w:val="1"/>
+      <w:numFmt w:val="bullet"/>
+      <w:lvlText w:val=""/>
+      <w:lvlJc w:val="left"/>
+      <w:pPr>
+        <w:tabs>
+          <w:tab w:val="num" w:pos="720"/>
+        </w:tabs>
+        <w:ind w:left="720" w:hanging="360"/>
+      </w:pPr>
+      <w:rPr>
+        <w:rFonts w:ascii="Symbol" w:hAnsi="Symbol" w:hint="default"/>
+        <w:sz w:val="20"/>
+      </w:rPr>
+    </w:lvl>
+    <w:lvl w:ilvl="1" w:tentative="1">
+      <w:start w:val="1"/>
+      <w:numFmt w:val="bullet"/>
+      <w:lvlText w:val="o"/>
+      <w:lvlJc w:val="left"/>
+      <w:pPr>
+        <w:tabs>
+          <w:tab w:val="num" w:pos="1440"/>
+        </w:tabs>
+        <w:ind w:left="1440" w:hanging="360"/>
+      </w:pPr>
+      <w:rPr>
+        <w:rFonts w:ascii="Courier New" w:hAnsi="Courier New" w:hint="default"/>
+        <w:sz w:val="20"/>
+      </w:rPr>
+    </w:lvl>
+    <w:lvl w:ilvl="2" w:tentative="1">
+      <w:start w:val="1"/>
+      <w:numFmt w:val="bullet"/>
+      <w:lvlText w:val=""/>
+      <w:lvlJc w:val="left"/>
+      <w:pPr>
+        <w:tabs>
+          <w:tab w:val="num" w:pos="2160"/>
+        </w:tabs>
+        <w:ind w:left="2160" w:hanging="360"/>
+      </w:pPr>
+      <w:rPr>
+        <w:rFonts w:ascii="Wingdings" w:hAnsi="Wingdings" w:hint="default"/>
+        <w:sz w:val="20"/>
+      </w:rPr>
+    </w:lvl>
+    <w:lvl w:ilvl="3" w:tentative="1">
+      <w:start w:val="1"/>
+      <w:numFmt w:val="bullet"/>
+      <w:lvlText w:val=""/>
+      <w:lvlJc w:val="left"/>
+      <w:pPr>
+        <w:tabs>
+          <w:tab w:val="num" w:pos="2880"/>
+        </w:tabs>
+        <w:ind w:left="2880" w:hanging="360"/>
+      </w:pPr>
+      <w:rPr>
+        <w:rFonts w:ascii="Wingdings" w:hAnsi="Wingdings" w:hint="default"/>
+        <w:sz w:val="20"/>
+      </w:rPr>
+    </w:lvl>
+    <w:lvl w:ilvl="4" w:tentative="1">
+      <w:start w:val="1"/>
+      <w:numFmt w:val="bullet"/>
+      <w:lvlText w:val=""/>
+      <w:lvlJc w:val="left"/>
+      <w:pPr>
+        <w:tabs>
+          <w:tab w:val="num" w:pos="3600"/>
+        </w:tabs>
+        <w:ind w:left="3600" w:hanging="360"/>
+      </w:pPr>
+      <w:rPr>
+        <w:rFonts w:ascii="Wingdings" w:hAnsi="Wingdings" w:hint="default"/>
+        <w:sz w:val="20"/>
+      </w:rPr>
+    </w:lvl>
+    <w:lvl w:ilvl="5" w:tentative="1">
+      <w:start w:val="1"/>
+      <w:numFmt w:val="bullet"/>
+      <w:lvlText w:val=""/>
+      <w:lvlJc w:val="left"/>
+      <w:pPr>
+        <w:tabs>
+          <w:tab w:val="num" w:pos="4320"/>
+        </w:tabs>
+        <w:ind w:left="4320" w:hanging="360"/>
+      </w:pPr>
+      <w:rPr>
+        <w:rFonts w:ascii="Wingdings" w:hAnsi="Wingdings" w:hint="default"/>
+        <w:sz w:val="20"/>
+      </w:rPr>
+    </w:lvl>
+    <w:lvl w:ilvl="6" w:tentative="1">
+      <w:start w:val="1"/>
+      <w:numFmt w:val="bullet"/>
+      <w:lvlText w:val=""/>
+      <w:lvlJc w:val="left"/>
+      <w:pPr>
+        <w:tabs>
+          <w:tab w:val="num" w:pos="5040"/>
+        </w:tabs>
+        <w:ind w:left="5040" w:hanging="360"/>
+      </w:pPr>
+      <w:rPr>
+        <w:rFonts w:ascii="Wingdings" w:hAnsi="Wingdings" w:hint="default"/>
+        <w:sz w:val="20"/>
+      </w:rPr>
+    </w:lvl>
+    <w:lvl w:ilvl="7" w:tentative="1">
+      <w:start w:val="1"/>
+      <w:numFmt w:val="bullet"/>
+      <w:lvlText w:val=""/>
+      <w:lvlJc w:val="left"/>
+      <w:pPr>
+        <w:tabs>
+          <w:tab w:val="num" w:pos="5760"/>
+        </w:tabs>
+        <w:ind w:left="5760" w:hanging="360"/>
+      </w:pPr>
+      <w:rPr>
+        <w:rFonts w:ascii="Wingdings" w:hAnsi="Wingdings" w:hint="default"/>
+        <w:sz w:val="20"/>
+      </w:rPr>
+    </w:lvl>
+    <w:lvl w:ilvl="8" w:tentative="1">
+      <w:start w:val="1"/>
+      <w:numFmt w:val="bullet"/>
+      <w:lvlText w:val=""/>
+      <w:lvlJc w:val="left"/>
+      <w:pPr>
+        <w:tabs>
+          <w:tab w:val="num" w:pos="6480"/>
+        </w:tabs>
+        <w:ind w:left="6480" w:hanging="360"/>
+      </w:pPr>
+      <w:rPr>
+        <w:rFonts w:ascii="Wingdings" w:hAnsi="Wingdings" w:hint="default"/>
+        <w:sz w:val="20"/>
+      </w:rPr>
+    </w:lvl>
+  </w:abstractNum>
+  <w:abstractNum w:abstractNumId="1" w15:restartNumberingAfterBreak="0">
+    <w:nsid w:val="64EB569C"/>
+    <w:multiLevelType w:val="multilevel"/>
+    <w:tmpl w:val="B044BFA0"/>
+    <w:lvl w:ilvl="0">
+      <w:start w:val="1"/>
+      <w:numFmt w:val="bullet"/>
+      <w:lvlText w:val=""/>
+      <w:lvlJc w:val="left"/>
+      <w:pPr>
+        <w:tabs>
+          <w:tab w:val="num" w:pos="720"/>
+        </w:tabs>
+        <w:ind w:left="720" w:hanging="360"/>
+      </w:pPr>
+      <w:rPr>
+        <w:rFonts w:ascii="Symbol" w:hAnsi="Symbol" w:hint="default"/>
+        <w:sz w:val="20"/>
+      </w:rPr>
+    </w:lvl>
+    <w:lvl w:ilvl="1" w:tentative="1">
+      <w:start w:val="1"/>
+      <w:numFmt w:val="bullet"/>
+      <w:lvlText w:val="o"/>
+      <w:lvlJc w:val="left"/>
+      <w:pPr>
+        <w:tabs>
+          <w:tab w:val="num" w:pos="1440"/>
+        </w:tabs>
+        <w:ind w:left="1440" w:hanging="360"/>
+      </w:pPr>
+      <w:rPr>
+        <w:rFonts w:ascii="Courier New" w:hAnsi="Courier New" w:hint="default"/>
+        <w:sz w:val="20"/>
+      </w:rPr>
+    </w:lvl>
+    <w:lvl w:ilvl="2" w:tentative="1">
+      <w:start w:val="1"/>
+      <w:numFmt w:val="bullet"/>
+      <w:lvlText w:val=""/>
+      <w:lvlJc w:val="left"/>
+      <w:pPr>
+        <w:tabs>
+          <w:tab w:val="num" w:pos="2160"/>
+        </w:tabs>
+        <w:ind w:left="2160" w:hanging="360"/>
+      </w:pPr>
+      <w:rPr>
+        <w:rFonts w:ascii="Wingdings" w:hAnsi="Wingdings" w:hint="default"/>
+        <w:sz w:val="20"/>
+      </w:rPr>
+    </w:lvl>
+    <w:lvl w:ilvl="3" w:tentative="1">
+      <w:start w:val="1"/>
+      <w:numFmt w:val="bullet"/>
+      <w:lvlText w:val=""/>
+      <w:lvlJc w:val="left"/>
+      <w:pPr>
+        <w:tabs>
+          <w:tab w:val="num" w:pos="2880"/>
+        </w:tabs>
+        <w:ind w:left="2880" w:hanging="360"/>
+      </w:pPr>
+      <w:rPr>
+        <w:rFonts w:ascii="Wingdings" w:hAnsi="Wingdings" w:hint="default"/>
+        <w:sz w:val="20"/>
+      </w:rPr>
+    </w:lvl>
+    <w:lvl w:ilvl="4" w:tentative="1">
+      <w:start w:val="1"/>
+      <w:numFmt w:val="bullet"/>
+      <w:lvlText w:val=""/>
+      <w:lvlJc w:val="left"/>
+      <w:pPr>
+        <w:tabs>
+          <w:tab w:val="num" w:pos="3600"/>
+        </w:tabs>
+        <w:ind w:left="3600" w:hanging="360"/>
+      </w:pPr>
+      <w:rPr>
+        <w:rFonts w:ascii="Wingdings" w:hAnsi="Wingdings" w:hint="default"/>
+        <w:sz w:val="20"/>
+      </w:rPr>
+    </w:lvl>
+    <w:lvl w:ilvl="5" w:tentative="1">
+      <w:start w:val="1"/>
+      <w:numFmt w:val="bullet"/>
+      <w:lvlText w:val=""/>
+      <w:lvlJc w:val="left"/>
+      <w:pPr>
+        <w:tabs>
+          <w:tab w:val="num" w:pos="4320"/>
+        </w:tabs>
+        <w:ind w:left="4320" w:hanging="360"/>
+      </w:pPr>
+      <w:rPr>
+        <w:rFonts w:ascii="Wingdings" w:hAnsi="Wingdings" w:hint="default"/>
+        <w:sz w:val="20"/>
+      </w:rPr>
+    </w:lvl>
+    <w:lvl w:ilvl="6" w:tentative="1">
+      <w:start w:val="1"/>
+      <w:numFmt w:val="bullet"/>
+      <w:lvlText w:val=""/>
+      <w:lvlJc w:val="left"/>
+      <w:pPr>
+        <w:tabs>
+          <w:tab w:val="num" w:pos="5040"/>
+        </w:tabs>
+        <w:ind w:left="5040" w:hanging="360"/>
+      </w:pPr>
+      <w:rPr>
+        <w:rFonts w:ascii="Wingdings" w:hAnsi="Wingdings" w:hint="default"/>
+        <w:sz w:val="20"/>
+      </w:rPr>
+    </w:lvl>
+    <w:lvl w:ilvl="7" w:tentative="1">
+      <w:start w:val="1"/>
+      <w:numFmt w:val="bullet"/>
+      <w:lvlText w:val=""/>
+      <w:lvlJc w:val="left"/>
+      <w:pPr>
+        <w:tabs>
+          <w:tab w:val="num" w:pos="5760"/>
+        </w:tabs>
+        <w:ind w:left="5760" w:hanging="360"/>
+      </w:pPr>
+      <w:rPr>
+        <w:rFonts w:ascii="Wingdings" w:hAnsi="Wingdings" w:hint="default"/>
+        <w:sz w:val="20"/>
+      </w:rPr>
+    </w:lvl>
+    <w:lvl w:ilvl="8" w:tentative="1">
+      <w:start w:val="1"/>
+      <w:numFmt w:val="bullet"/>
+      <w:lvlText w:val=""/>
+      <w:lvlJc w:val="left"/>
+      <w:pPr>
+        <w:tabs>
+          <w:tab w:val="num" w:pos="6480"/>
+        </w:tabs>
+        <w:ind w:left="6480" w:hanging="360"/>
+      </w:pPr>
+      <w:rPr>
+        <w:rFonts w:ascii="Wingdings" w:hAnsi="Wingdings" w:hint="default"/>
+        <w:sz w:val="20"/>
+      </w:rPr>
+    </w:lvl>
+  </w:abstractNum>
+  <w:abstractNum w:abstractNumId="2" w15:restartNumberingAfterBreak="0">
+    <w:nsid w:val="703606FF"/>
+    <w:multiLevelType w:val="multilevel"/>
+    <w:tmpl w:val="3C4231CE"/>
+    <w:lvl w:ilvl="0">
+      <w:start w:val="1"/>
+      <w:numFmt w:val="bullet"/>
+      <w:lvlText w:val=""/>
+      <w:lvlJc w:val="left"/>
+      <w:pPr>
+        <w:tabs>
+          <w:tab w:val="num" w:pos="720"/>
+        </w:tabs>
+        <w:ind w:left="720" w:hanging="360"/>
+      </w:pPr>
+      <w:rPr>
+        <w:rFonts w:ascii="Symbol" w:hAnsi="Symbol" w:hint="default"/>
+        <w:sz w:val="20"/>
+      </w:rPr>
+    </w:lvl>
+    <w:lvl w:ilvl="1" w:tentative="1">
+      <w:start w:val="1"/>
+      <w:numFmt w:val="bullet"/>
+      <w:lvlText w:val="o"/>
+      <w:lvlJc w:val="left"/>
+      <w:pPr>
+        <w:tabs>
+          <w:tab w:val="num" w:pos="1440"/>
+        </w:tabs>
+        <w:ind w:left="1440" w:hanging="360"/>
+      </w:pPr>
+      <w:rPr>
+        <w:rFonts w:ascii="Courier New" w:hAnsi="Courier New" w:hint="default"/>
+        <w:sz w:val="20"/>
+      </w:rPr>
+    </w:lvl>
+    <w:lvl w:ilvl="2" w:tentative="1">
+      <w:start w:val="1"/>
+      <w:numFmt w:val="bullet"/>
+      <w:lvlText w:val=""/>
+      <w:lvlJc w:val="left"/>
+      <w:pPr>
+        <w:tabs>
+          <w:tab w:val="num" w:pos="2160"/>
+        </w:tabs>
+        <w:ind w:left="2160" w:hanging="360"/>
+      </w:pPr>
+      <w:rPr>
+        <w:rFonts w:ascii="Wingdings" w:hAnsi="Wingdings" w:hint="default"/>
+        <w:sz w:val="20"/>
+      </w:rPr>
+    </w:lvl>
+    <w:lvl w:ilvl="3" w:tentative="1">
+      <w:start w:val="1"/>
+      <w:numFmt w:val="bullet"/>
+      <w:lvlText w:val=""/>
+      <w:lvlJc w:val="left"/>
+      <w:pPr>
+        <w:tabs>
+          <w:tab w:val="num" w:pos="2880"/>
+        </w:tabs>
+        <w:ind w:left="2880" w:hanging="360"/>
+      </w:pPr>
+      <w:rPr>
+        <w:rFonts w:ascii="Wingdings" w:hAnsi="Wingdings" w:hint="default"/>
+        <w:sz w:val="20"/>
+      </w:rPr>
+    </w:lvl>
+    <w:lvl w:ilvl="4" w:tentative="1">
+      <w:start w:val="1"/>
+      <w:numFmt w:val="bullet"/>
+      <w:lvlText w:val=""/>
+      <w:lvlJc w:val="left"/>
+      <w:pPr>
+        <w:tabs>
+          <w:tab w:val="num" w:pos="3600"/>
+        </w:tabs>
+        <w:ind w:left="3600" w:hanging="360"/>
+      </w:pPr>
+      <w:rPr>
+        <w:rFonts w:ascii="Wingdings" w:hAnsi="Wingdings" w:hint="default"/>
+        <w:sz w:val="20"/>
+      </w:rPr>
+    </w:lvl>
+    <w:lvl w:ilvl="5" w:tentative="1">
+      <w:start w:val="1"/>
+      <w:numFmt w:val="bullet"/>
+      <w:lvlText w:val=""/>
+      <w:lvlJc w:val="left"/>
+      <w:pPr>
+        <w:tabs>
+          <w:tab w:val="num" w:pos="4320"/>
+        </w:tabs>
+        <w:ind w:left="4320" w:hanging="360"/>
+      </w:pPr>
+      <w:rPr>
+        <w:rFonts w:ascii="Wingdings" w:hAnsi="Wingdings" w:hint="default"/>
+        <w:sz w:val="20"/>
+      </w:rPr>
+    </w:lvl>
+    <w:lvl w:ilvl="6" w:tentative="1">
+      <w:start w:val="1"/>
+      <w:numFmt w:val="bullet"/>
+      <w:lvlText w:val=""/>
+      <w:lvlJc w:val="left"/>
+      <w:pPr>
+        <w:tabs>
+          <w:tab w:val="num" w:pos="5040"/>
+        </w:tabs>
+        <w:ind w:left="5040" w:hanging="360"/>
+      </w:pPr>
+      <w:rPr>
+        <w:rFonts w:ascii="Wingdings" w:hAnsi="Wingdings" w:hint="default"/>
+        <w:sz w:val="20"/>
+      </w:rPr>
+    </w:lvl>
+    <w:lvl w:ilvl="7" w:tentative="1">
+      <w:start w:val="1"/>
+      <w:numFmt w:val="bullet"/>
+      <w:lvlText w:val=""/>
+      <w:lvlJc w:val="left"/>
+      <w:pPr>
+        <w:tabs>
+          <w:tab w:val="num" w:pos="5760"/>
+        </w:tabs>
+        <w:ind w:left="5760" w:hanging="360"/>
+      </w:pPr>
+      <w:rPr>
+        <w:rFonts w:ascii="Wingdings" w:hAnsi="Wingdings" w:hint="default"/>
+        <w:sz w:val="20"/>
+      </w:rPr>
+    </w:lvl>
+    <w:lvl w:ilvl="8" w:tentative="1">
+      <w:start w:val="1"/>
+      <w:numFmt w:val="bullet"/>
+      <w:lvlText w:val=""/>
+      <w:lvlJc w:val="left"/>
+      <w:pPr>
+        <w:tabs>
+          <w:tab w:val="num" w:pos="6480"/>
+        </w:tabs>
+        <w:ind w:left="6480" w:hanging="360"/>
+      </w:pPr>
+      <w:rPr>
+        <w:rFonts w:ascii="Wingdings" w:hAnsi="Wingdings" w:hint="default"/>
+        <w:sz w:val="20"/>
+      </w:rPr>
+    </w:lvl>
+  </w:abstractNum>
+  <w:num w:numId="1">
+    <w:abstractNumId w:val="0"/>
+  </w:num>
+  <w:num w:numId="2">
+    <w:abstractNumId w:val="1"/>
+  </w:num>
+  <w:num w:numId="3">
+    <w:abstractNumId w:val="2"/>
+  </w:num>
+</w:numbering>
 </file>
 
 <file path=word/styles.xml><?xml version="1.0" encoding="utf-8"?>
@@ -485,6 +1483,19 @@
     <w:semiHidden/>
     <w:unhideWhenUsed/>
   </w:style>
+  <w:style w:type="character" w:styleId="HTMLCode">
+    <w:name w:val="HTML Code"/>
+    <w:basedOn w:val="DefaultParagraphFont"/>
+    <w:uiPriority w:val="99"/>
+    <w:semiHidden/>
+    <w:unhideWhenUsed/>
+    <w:rsid w:val="00F44B15"/>
+    <w:rPr>
+      <w:rFonts w:ascii="Courier New" w:eastAsia="Times New Roman" w:hAnsi="Courier New" w:cs="Courier New"/>
+      <w:sz w:val="20"/>
+      <w:szCs w:val="20"/>
+    </w:rPr>
+  </w:style>
 </w:styles>
 </file>
 

</xml_diff>